<commit_message>
Fixed UML & EER
</commit_message>
<xml_diff>
--- a/FinalReport.docx
+++ b/FinalReport.docx
@@ -1023,9 +1023,9 @@
         </w:rPr>
         <w:drawing>
           <wp:inline distT="0" distB="0" distL="0" distR="0">
-            <wp:extent cx="5943600" cy="3819525"/>
-            <wp:effectExtent l="0" t="0" r="0" b="9525"/>
-            <wp:docPr id="10" name="Picture 10"/>
+            <wp:extent cx="5731510" cy="3681730"/>
+            <wp:effectExtent l="0" t="0" r="2540" b="0"/>
+            <wp:docPr id="6" name="Picture 6"/>
             <wp:cNvGraphicFramePr>
               <a:graphicFrameLocks xmlns:a="http://schemas.openxmlformats.org/drawingml/2006/main" noChangeAspect="1"/>
             </wp:cNvGraphicFramePr>
@@ -1033,7 +1033,7 @@
               <a:graphicData uri="http://schemas.openxmlformats.org/drawingml/2006/picture">
                 <pic:pic xmlns:pic="http://schemas.openxmlformats.org/drawingml/2006/picture">
                   <pic:nvPicPr>
-                    <pic:cNvPr id="10" name="BlueBird_EnhancedEntityRelationshipDiagram.jpg"/>
+                    <pic:cNvPr id="6" name="EERDiagram.jpg"/>
                     <pic:cNvPicPr/>
                   </pic:nvPicPr>
                   <pic:blipFill>
@@ -1051,7 +1051,7 @@
                   <pic:spPr>
                     <a:xfrm>
                       <a:off x="0" y="0"/>
-                      <a:ext cx="5943600" cy="3819525"/>
+                      <a:ext cx="5731510" cy="3681730"/>
                     </a:xfrm>
                     <a:prstGeom prst="rect">
                       <a:avLst/>
@@ -1122,6 +1122,8 @@
         </w:rPr>
         <w:t>The logical design is represented by a class diagram below.</w:t>
       </w:r>
+      <w:bookmarkStart w:id="7" w:name="_GoBack"/>
+      <w:bookmarkEnd w:id="7"/>
     </w:p>
     <w:p>
       <w:pPr>
@@ -1153,9 +1155,9 @@
         </w:rPr>
         <w:drawing>
           <wp:inline distT="0" distB="0" distL="0" distR="0">
-            <wp:extent cx="5943600" cy="6002020"/>
-            <wp:effectExtent l="0" t="0" r="0" b="0"/>
-            <wp:docPr id="9" name="Picture 9"/>
+            <wp:extent cx="5731510" cy="5788025"/>
+            <wp:effectExtent l="0" t="0" r="2540" b="3175"/>
+            <wp:docPr id="7" name="Picture 7"/>
             <wp:cNvGraphicFramePr>
               <a:graphicFrameLocks xmlns:a="http://schemas.openxmlformats.org/drawingml/2006/main" noChangeAspect="1"/>
             </wp:cNvGraphicFramePr>
@@ -1163,7 +1165,7 @@
               <a:graphicData uri="http://schemas.openxmlformats.org/drawingml/2006/picture">
                 <pic:pic xmlns:pic="http://schemas.openxmlformats.org/drawingml/2006/picture">
                   <pic:nvPicPr>
-                    <pic:cNvPr id="9" name="BlueBird_ClassDiagram.jpg"/>
+                    <pic:cNvPr id="7" name="ClassDiagram.jpg"/>
                     <pic:cNvPicPr/>
                   </pic:nvPicPr>
                   <pic:blipFill>
@@ -1181,7 +1183,7 @@
                   <pic:spPr>
                     <a:xfrm>
                       <a:off x="0" y="0"/>
-                      <a:ext cx="5943600" cy="6002020"/>
+                      <a:ext cx="5731510" cy="5788025"/>
                     </a:xfrm>
                     <a:prstGeom prst="rect">
                       <a:avLst/>
@@ -1200,8 +1202,8 @@
           <w:rFonts w:asciiTheme="majorHAnsi" w:hAnsiTheme="majorHAnsi" w:cstheme="majorHAnsi"/>
         </w:rPr>
       </w:pPr>
-      <w:bookmarkStart w:id="7" w:name="_dzl35wwlhzac" w:colFirst="0" w:colLast="0"/>
-      <w:bookmarkEnd w:id="7"/>
+      <w:bookmarkStart w:id="8" w:name="_dzl35wwlhzac" w:colFirst="0" w:colLast="0"/>
+      <w:bookmarkEnd w:id="8"/>
       <w:r>
         <w:rPr>
           <w:rFonts w:asciiTheme="majorHAnsi" w:hAnsiTheme="majorHAnsi" w:cstheme="majorHAnsi"/>
@@ -1243,8 +1245,8 @@
           <w:rFonts w:asciiTheme="majorHAnsi" w:hAnsiTheme="majorHAnsi" w:cstheme="majorHAnsi"/>
         </w:rPr>
       </w:pPr>
-      <w:bookmarkStart w:id="8" w:name="_wxtsbnlx9552" w:colFirst="0" w:colLast="0"/>
-      <w:bookmarkEnd w:id="8"/>
+      <w:bookmarkStart w:id="9" w:name="_wxtsbnlx9552" w:colFirst="0" w:colLast="0"/>
+      <w:bookmarkEnd w:id="9"/>
       <w:r>
         <w:rPr>
           <w:rFonts w:asciiTheme="majorHAnsi" w:hAnsiTheme="majorHAnsi" w:cstheme="majorHAnsi"/>
@@ -6030,8 +6032,8 @@
           <w:rFonts w:asciiTheme="majorHAnsi" w:hAnsiTheme="majorHAnsi" w:cstheme="majorHAnsi"/>
         </w:rPr>
       </w:pPr>
-      <w:bookmarkStart w:id="9" w:name="_1070u0aggnbr" w:colFirst="0" w:colLast="0"/>
-      <w:bookmarkEnd w:id="9"/>
+      <w:bookmarkStart w:id="10" w:name="_1070u0aggnbr" w:colFirst="0" w:colLast="0"/>
+      <w:bookmarkEnd w:id="10"/>
       <w:r>
         <w:rPr>
           <w:rFonts w:asciiTheme="majorHAnsi" w:hAnsiTheme="majorHAnsi" w:cstheme="majorHAnsi"/>
@@ -6170,13 +6172,7 @@
         <w:rPr>
           <w:rFonts w:asciiTheme="majorHAnsi" w:hAnsiTheme="majorHAnsi" w:cstheme="majorHAnsi"/>
         </w:rPr>
-        <w:t xml:space="preserve"> </w:t>
-      </w:r>
-      <w:r>
-        <w:rPr>
-          <w:rFonts w:asciiTheme="majorHAnsi" w:hAnsiTheme="majorHAnsi" w:cstheme="majorHAnsi"/>
-        </w:rPr>
-        <w:t>features</w:t>
+        <w:t xml:space="preserve"> features</w:t>
       </w:r>
     </w:p>
     <w:p>
@@ -6220,13 +6216,7 @@
         <w:rPr>
           <w:rFonts w:asciiTheme="majorHAnsi" w:hAnsiTheme="majorHAnsi" w:cstheme="majorHAnsi"/>
         </w:rPr>
-        <w:t xml:space="preserve"> </w:t>
-      </w:r>
-      <w:r>
-        <w:rPr>
-          <w:rFonts w:asciiTheme="majorHAnsi" w:hAnsiTheme="majorHAnsi" w:cstheme="majorHAnsi"/>
-        </w:rPr>
-        <w:t>features</w:t>
+        <w:t xml:space="preserve"> features</w:t>
       </w:r>
     </w:p>
     <w:p>
@@ -6543,8 +6533,8 @@
           <w:rFonts w:asciiTheme="majorHAnsi" w:hAnsiTheme="majorHAnsi" w:cstheme="majorHAnsi"/>
         </w:rPr>
       </w:pPr>
-      <w:bookmarkStart w:id="10" w:name="_3qyo0n6fkuwj" w:colFirst="0" w:colLast="0"/>
-      <w:bookmarkEnd w:id="10"/>
+      <w:bookmarkStart w:id="11" w:name="_3qyo0n6fkuwj" w:colFirst="0" w:colLast="0"/>
+      <w:bookmarkEnd w:id="11"/>
     </w:p>
     <w:p>
       <w:pPr>
@@ -6664,15 +6654,7 @@
         <w:rPr>
           <w:rFonts w:asciiTheme="majorHAnsi" w:hAnsiTheme="majorHAnsi" w:cstheme="majorHAnsi"/>
         </w:rPr>
-        <w:t>https://bluebirdgroup.com/wp-content/upl</w:t>
-      </w:r>
-      <w:bookmarkStart w:id="11" w:name="_GoBack"/>
-      <w:bookmarkEnd w:id="11"/>
-      <w:r>
-        <w:rPr>
-          <w:rFonts w:asciiTheme="majorHAnsi" w:hAnsiTheme="majorHAnsi" w:cstheme="majorHAnsi"/>
-        </w:rPr>
-        <w:t>oads/2018/11/bluebird-logo-new.png</w:t>
+        <w:t>https://bluebirdgroup.com/wp-content/uploads/2018/11/bluebird-logo-new.png</w:t>
       </w:r>
     </w:p>
     <w:sectPr>

</xml_diff>

<commit_message>
Uploaded sixth report form. Updated word document report accordingly.
</commit_message>
<xml_diff>
--- a/FinalReport.docx
+++ b/FinalReport.docx
@@ -4501,17 +4501,7 @@
           <w:szCs w:val="19"/>
           <w:lang w:val="en-ID"/>
         </w:rPr>
-        <w:t xml:space="preserve">   </w:t>
-      </w:r>
-      <w:r>
-        <w:rPr>
-          <w:rFonts w:ascii="Consolas" w:hAnsi="Consolas" w:cs="Consolas"/>
-          <w:color w:val="0000FF"/>
-          <w:sz w:val="19"/>
-          <w:szCs w:val="19"/>
-          <w:lang w:val="en-ID"/>
-        </w:rPr>
-        <w:t>join</w:t>
+        <w:t xml:space="preserve">   join</w:t>
       </w:r>
       <w:r>
         <w:rPr>
@@ -4603,17 +4593,7 @@
           <w:szCs w:val="19"/>
           <w:lang w:val="en-ID"/>
         </w:rPr>
-        <w:t xml:space="preserve">   </w:t>
-      </w:r>
-      <w:r>
-        <w:rPr>
-          <w:rFonts w:ascii="Consolas" w:hAnsi="Consolas" w:cs="Consolas"/>
-          <w:color w:val="0000FF"/>
-          <w:sz w:val="19"/>
-          <w:szCs w:val="19"/>
-          <w:lang w:val="en-ID"/>
-        </w:rPr>
-        <w:t>on</w:t>
+        <w:t xml:space="preserve">   on</w:t>
       </w:r>
       <w:r>
         <w:rPr>
@@ -4693,17 +4673,7 @@
           <w:szCs w:val="19"/>
           <w:lang w:val="en-ID"/>
         </w:rPr>
-        <w:t xml:space="preserve">   </w:t>
-      </w:r>
-      <w:r>
-        <w:rPr>
-          <w:rFonts w:ascii="Consolas" w:hAnsi="Consolas" w:cs="Consolas"/>
-          <w:color w:val="0000FF"/>
-          <w:sz w:val="19"/>
-          <w:szCs w:val="19"/>
-          <w:lang w:val="en-ID"/>
-        </w:rPr>
-        <w:t>where</w:t>
+        <w:t xml:space="preserve">   where</w:t>
       </w:r>
       <w:r>
         <w:rPr>
@@ -4823,17 +4793,7 @@
           <w:szCs w:val="19"/>
           <w:lang w:val="en-ID"/>
         </w:rPr>
-        <w:t xml:space="preserve">   </w:t>
-      </w:r>
-      <w:r>
-        <w:rPr>
-          <w:rFonts w:ascii="Consolas" w:hAnsi="Consolas" w:cs="Consolas"/>
-          <w:color w:val="0000FF"/>
-          <w:sz w:val="19"/>
-          <w:szCs w:val="19"/>
-          <w:lang w:val="en-ID"/>
-        </w:rPr>
-        <w:t>select</w:t>
+        <w:t xml:space="preserve">   select</w:t>
       </w:r>
       <w:r>
         <w:rPr>
@@ -4879,17 +4839,7 @@
           <w:szCs w:val="19"/>
           <w:lang w:val="en-ID"/>
         </w:rPr>
-        <w:t xml:space="preserve">   </w:t>
-      </w:r>
-      <w:r>
-        <w:rPr>
-          <w:rFonts w:ascii="Consolas" w:hAnsi="Consolas" w:cs="Consolas"/>
-          <w:color w:val="000000"/>
-          <w:sz w:val="19"/>
-          <w:szCs w:val="19"/>
-          <w:lang w:val="en-ID"/>
-        </w:rPr>
-        <w:t>{</w:t>
+        <w:t xml:space="preserve">   {</w:t>
       </w:r>
     </w:p>
     <w:p>
@@ -5411,17 +5361,7 @@
           <w:szCs w:val="19"/>
           <w:lang w:val="en-ID"/>
         </w:rPr>
-        <w:t xml:space="preserve">   </w:t>
-      </w:r>
-      <w:r>
-        <w:rPr>
-          <w:rFonts w:ascii="Consolas" w:hAnsi="Consolas" w:cs="Consolas"/>
-          <w:color w:val="000000"/>
-          <w:sz w:val="19"/>
-          <w:szCs w:val="19"/>
-          <w:lang w:val="en-ID"/>
-        </w:rPr>
-        <w:t>}</w:t>
+        <w:t xml:space="preserve">   }</w:t>
       </w:r>
       <w:proofErr w:type="gramStart"/>
       <w:r>
@@ -5645,17 +5585,7 @@
           <w:szCs w:val="19"/>
           <w:lang w:val="en-ID"/>
         </w:rPr>
-        <w:t xml:space="preserve">else </w:t>
-      </w:r>
-      <w:r>
-        <w:rPr>
-          <w:rFonts w:ascii="Consolas" w:hAnsi="Consolas" w:cs="Consolas"/>
-          <w:color w:val="0000FF"/>
-          <w:sz w:val="19"/>
-          <w:szCs w:val="19"/>
-          <w:lang w:val="en-ID"/>
-        </w:rPr>
-        <w:t>if</w:t>
+        <w:t>else if</w:t>
       </w:r>
       <w:r>
         <w:rPr>
@@ -5687,27 +5617,7 @@
           <w:szCs w:val="19"/>
           <w:lang w:val="en-ID"/>
         </w:rPr>
-        <w:t xml:space="preserve"> == </w:t>
-      </w:r>
-      <w:r>
-        <w:rPr>
-          <w:rFonts w:ascii="Consolas" w:hAnsi="Consolas" w:cs="Consolas"/>
-          <w:color w:val="000000"/>
-          <w:sz w:val="19"/>
-          <w:szCs w:val="19"/>
-          <w:lang w:val="en-ID"/>
-        </w:rPr>
-        <w:t>2</w:t>
-      </w:r>
-      <w:r>
-        <w:rPr>
-          <w:rFonts w:ascii="Consolas" w:hAnsi="Consolas" w:cs="Consolas"/>
-          <w:color w:val="000000"/>
-          <w:sz w:val="19"/>
-          <w:szCs w:val="19"/>
-          <w:lang w:val="en-ID"/>
-        </w:rPr>
-        <w:t>)</w:t>
+        <w:t xml:space="preserve"> == 2)</w:t>
       </w:r>
     </w:p>
     <w:p>
@@ -6457,27 +6367,7 @@
           <w:szCs w:val="19"/>
           <w:lang w:val="en-ID"/>
         </w:rPr>
-        <w:t>"</w:t>
-      </w:r>
-      <w:r>
-        <w:rPr>
-          <w:rFonts w:ascii="Consolas" w:hAnsi="Consolas" w:cs="Consolas"/>
-          <w:color w:val="A31515"/>
-          <w:sz w:val="19"/>
-          <w:szCs w:val="19"/>
-          <w:lang w:val="en-ID"/>
-        </w:rPr>
-        <w:t>Silver</w:t>
-      </w:r>
-      <w:r>
-        <w:rPr>
-          <w:rFonts w:ascii="Consolas" w:hAnsi="Consolas" w:cs="Consolas"/>
-          <w:color w:val="A31515"/>
-          <w:sz w:val="19"/>
-          <w:szCs w:val="19"/>
-          <w:lang w:val="en-ID"/>
-        </w:rPr>
-        <w:t xml:space="preserve"> Bird"</w:t>
+        <w:t>"Silver Bird"</w:t>
       </w:r>
       <w:r>
         <w:rPr>
@@ -7007,27 +6897,7 @@
           <w:szCs w:val="19"/>
           <w:lang w:val="en-ID"/>
         </w:rPr>
-        <w:t xml:space="preserve"> == </w:t>
-      </w:r>
-      <w:r>
-        <w:rPr>
-          <w:rFonts w:ascii="Consolas" w:hAnsi="Consolas" w:cs="Consolas"/>
-          <w:color w:val="000000"/>
-          <w:sz w:val="19"/>
-          <w:szCs w:val="19"/>
-          <w:lang w:val="en-ID"/>
-        </w:rPr>
-        <w:t>3</w:t>
-      </w:r>
-      <w:r>
-        <w:rPr>
-          <w:rFonts w:ascii="Consolas" w:hAnsi="Consolas" w:cs="Consolas"/>
-          <w:color w:val="000000"/>
-          <w:sz w:val="19"/>
-          <w:szCs w:val="19"/>
-          <w:lang w:val="en-ID"/>
-        </w:rPr>
-        <w:t>)</w:t>
+        <w:t xml:space="preserve"> == 3)</w:t>
       </w:r>
     </w:p>
     <w:p>
@@ -7776,27 +7646,7 @@
           <w:szCs w:val="19"/>
           <w:lang w:val="en-ID"/>
         </w:rPr>
-        <w:t>"</w:t>
-      </w:r>
-      <w:r>
-        <w:rPr>
-          <w:rFonts w:ascii="Consolas" w:hAnsi="Consolas" w:cs="Consolas"/>
-          <w:color w:val="A31515"/>
-          <w:sz w:val="19"/>
-          <w:szCs w:val="19"/>
-          <w:lang w:val="en-ID"/>
-        </w:rPr>
-        <w:t>Big</w:t>
-      </w:r>
-      <w:r>
-        <w:rPr>
-          <w:rFonts w:ascii="Consolas" w:hAnsi="Consolas" w:cs="Consolas"/>
-          <w:color w:val="A31515"/>
-          <w:sz w:val="19"/>
-          <w:szCs w:val="19"/>
-          <w:lang w:val="en-ID"/>
-        </w:rPr>
-        <w:t xml:space="preserve"> Bird"</w:t>
+        <w:t>"Big Bird"</w:t>
       </w:r>
       <w:r>
         <w:rPr>
@@ -8519,17 +8369,7 @@
           <w:szCs w:val="19"/>
           <w:lang w:val="en-ID"/>
         </w:rPr>
-        <w:t xml:space="preserve"> </w:t>
-      </w:r>
-      <w:r>
-        <w:rPr>
-          <w:rFonts w:ascii="Consolas" w:hAnsi="Consolas" w:cs="Consolas"/>
-          <w:color w:val="0000FF"/>
-          <w:sz w:val="19"/>
-          <w:szCs w:val="19"/>
-          <w:lang w:val="en-ID"/>
-        </w:rPr>
-        <w:t>join</w:t>
+        <w:t xml:space="preserve"> join</w:t>
       </w:r>
       <w:r>
         <w:rPr>
@@ -8599,17 +8439,7 @@
           <w:szCs w:val="19"/>
           <w:lang w:val="en-ID"/>
         </w:rPr>
-        <w:t xml:space="preserve"> </w:t>
-      </w:r>
-      <w:r>
-        <w:rPr>
-          <w:rFonts w:ascii="Consolas" w:hAnsi="Consolas" w:cs="Consolas"/>
-          <w:color w:val="0000FF"/>
-          <w:sz w:val="19"/>
-          <w:szCs w:val="19"/>
-          <w:lang w:val="en-ID"/>
-        </w:rPr>
-        <w:t>on</w:t>
+        <w:t xml:space="preserve"> on</w:t>
       </w:r>
       <w:r>
         <w:rPr>
@@ -8689,17 +8519,7 @@
           <w:szCs w:val="19"/>
           <w:lang w:val="en-ID"/>
         </w:rPr>
-        <w:t xml:space="preserve"> </w:t>
-      </w:r>
-      <w:r>
-        <w:rPr>
-          <w:rFonts w:ascii="Consolas" w:hAnsi="Consolas" w:cs="Consolas"/>
-          <w:color w:val="0000FF"/>
-          <w:sz w:val="19"/>
-          <w:szCs w:val="19"/>
-          <w:lang w:val="en-ID"/>
-        </w:rPr>
-        <w:t>where</w:t>
+        <w:t xml:space="preserve"> where</w:t>
       </w:r>
       <w:r>
         <w:rPr>
@@ -8819,17 +8639,7 @@
           <w:szCs w:val="19"/>
           <w:lang w:val="en-ID"/>
         </w:rPr>
-        <w:t xml:space="preserve"> </w:t>
-      </w:r>
-      <w:r>
-        <w:rPr>
-          <w:rFonts w:ascii="Consolas" w:hAnsi="Consolas" w:cs="Consolas"/>
-          <w:color w:val="0000FF"/>
-          <w:sz w:val="19"/>
-          <w:szCs w:val="19"/>
-          <w:lang w:val="en-ID"/>
-        </w:rPr>
-        <w:t>group</w:t>
+        <w:t xml:space="preserve"> group</w:t>
       </w:r>
       <w:r>
         <w:rPr>
@@ -9033,17 +8843,7 @@
           <w:szCs w:val="19"/>
           <w:lang w:val="en-ID"/>
         </w:rPr>
-        <w:t xml:space="preserve"> </w:t>
-      </w:r>
-      <w:r>
-        <w:rPr>
-          <w:rFonts w:ascii="Consolas" w:hAnsi="Consolas" w:cs="Consolas"/>
-          <w:color w:val="0000FF"/>
-          <w:sz w:val="19"/>
-          <w:szCs w:val="19"/>
-          <w:lang w:val="en-ID"/>
-        </w:rPr>
-        <w:t>select</w:t>
+        <w:t xml:space="preserve"> select</w:t>
       </w:r>
       <w:r>
         <w:rPr>
@@ -9089,17 +8889,7 @@
           <w:szCs w:val="19"/>
           <w:lang w:val="en-ID"/>
         </w:rPr>
-        <w:t xml:space="preserve"> </w:t>
-      </w:r>
-      <w:r>
-        <w:rPr>
-          <w:rFonts w:ascii="Consolas" w:hAnsi="Consolas" w:cs="Consolas"/>
-          <w:color w:val="000000"/>
-          <w:sz w:val="19"/>
-          <w:szCs w:val="19"/>
-          <w:lang w:val="en-ID"/>
-        </w:rPr>
-        <w:t>{</w:t>
+        <w:t xml:space="preserve"> {</w:t>
       </w:r>
     </w:p>
     <w:p>
@@ -9237,17 +9027,7 @@
           <w:szCs w:val="19"/>
           <w:lang w:val="en-ID"/>
         </w:rPr>
-        <w:t xml:space="preserve"> </w:t>
-      </w:r>
-      <w:r>
-        <w:rPr>
-          <w:rFonts w:ascii="Consolas" w:hAnsi="Consolas" w:cs="Consolas"/>
-          <w:color w:val="000000"/>
-          <w:sz w:val="19"/>
-          <w:szCs w:val="19"/>
-          <w:lang w:val="en-ID"/>
-        </w:rPr>
-        <w:t>}</w:t>
+        <w:t xml:space="preserve"> }</w:t>
       </w:r>
       <w:proofErr w:type="gramStart"/>
       <w:r>
@@ -9371,8 +9151,6 @@
           <w:rFonts w:asciiTheme="majorHAnsi" w:hAnsiTheme="majorHAnsi" w:cstheme="majorHAnsi"/>
         </w:rPr>
       </w:pPr>
-      <w:bookmarkStart w:id="9" w:name="_GoBack"/>
-      <w:bookmarkEnd w:id="9"/>
     </w:p>
     <w:p>
       <w:pPr>
@@ -9437,6 +9215,1003 @@
     <w:p>
       <w:pPr>
         <w:pStyle w:val="ListParagraph"/>
+        <w:jc w:val="both"/>
+        <w:rPr>
+          <w:rFonts w:asciiTheme="majorHAnsi" w:hAnsiTheme="majorHAnsi" w:cstheme="majorHAnsi"/>
+        </w:rPr>
+      </w:pPr>
+      <w:r>
+        <w:rPr>
+          <w:rFonts w:asciiTheme="majorHAnsi" w:hAnsiTheme="majorHAnsi" w:cstheme="majorHAnsi"/>
+        </w:rPr>
+        <w:t xml:space="preserve">This report will show </w:t>
+      </w:r>
+      <w:proofErr w:type="gramStart"/>
+      <w:r>
+        <w:rPr>
+          <w:rFonts w:asciiTheme="majorHAnsi" w:hAnsiTheme="majorHAnsi" w:cstheme="majorHAnsi"/>
+        </w:rPr>
+        <w:t>all of</w:t>
+      </w:r>
+      <w:proofErr w:type="gramEnd"/>
+      <w:r>
+        <w:rPr>
+          <w:rFonts w:asciiTheme="majorHAnsi" w:hAnsiTheme="majorHAnsi" w:cstheme="majorHAnsi"/>
+        </w:rPr>
+        <w:t xml:space="preserve"> the orders that are currently ongoing and have not been completed yet.</w:t>
+      </w:r>
+    </w:p>
+    <w:p>
+      <w:pPr>
+        <w:pStyle w:val="ListParagraph"/>
+        <w:rPr>
+          <w:rFonts w:asciiTheme="majorHAnsi" w:hAnsiTheme="majorHAnsi" w:cstheme="majorHAnsi"/>
+        </w:rPr>
+      </w:pPr>
+      <w:r>
+        <w:rPr>
+          <w:noProof/>
+        </w:rPr>
+        <w:drawing>
+          <wp:inline distT="0" distB="0" distL="0" distR="0" wp14:anchorId="65C6A534" wp14:editId="535FCA06">
+            <wp:extent cx="4625340" cy="1920240"/>
+            <wp:effectExtent l="0" t="0" r="3810" b="3810"/>
+            <wp:docPr id="3" name="Picture 3"/>
+            <wp:cNvGraphicFramePr>
+              <a:graphicFrameLocks xmlns:a="http://schemas.openxmlformats.org/drawingml/2006/main" noChangeAspect="1"/>
+            </wp:cNvGraphicFramePr>
+            <a:graphic xmlns:a="http://schemas.openxmlformats.org/drawingml/2006/main">
+              <a:graphicData uri="http://schemas.openxmlformats.org/drawingml/2006/picture">
+                <pic:pic xmlns:pic="http://schemas.openxmlformats.org/drawingml/2006/picture">
+                  <pic:nvPicPr>
+                    <pic:cNvPr id="1" name=""/>
+                    <pic:cNvPicPr/>
+                  </pic:nvPicPr>
+                  <pic:blipFill rotWithShape="1">
+                    <a:blip r:embed="rId13"/>
+                    <a:srcRect l="9573" t="20563" r="9728" b="19874"/>
+                    <a:stretch/>
+                  </pic:blipFill>
+                  <pic:spPr bwMode="auto">
+                    <a:xfrm>
+                      <a:off x="0" y="0"/>
+                      <a:ext cx="4625340" cy="1920240"/>
+                    </a:xfrm>
+                    <a:prstGeom prst="rect">
+                      <a:avLst/>
+                    </a:prstGeom>
+                    <a:ln>
+                      <a:noFill/>
+                    </a:ln>
+                    <a:extLst>
+                      <a:ext uri="{53640926-AAD7-44D8-BBD7-CCE9431645EC}">
+                        <a14:shadowObscured xmlns:a14="http://schemas.microsoft.com/office/drawing/2010/main"/>
+                      </a:ext>
+                    </a:extLst>
+                  </pic:spPr>
+                </pic:pic>
+              </a:graphicData>
+            </a:graphic>
+          </wp:inline>
+        </w:drawing>
+      </w:r>
+    </w:p>
+    <w:p>
+      <w:pPr>
+        <w:pStyle w:val="ListParagraph"/>
+        <w:rPr>
+          <w:rFonts w:asciiTheme="majorHAnsi" w:hAnsiTheme="majorHAnsi" w:cstheme="majorHAnsi"/>
+        </w:rPr>
+      </w:pPr>
+    </w:p>
+    <w:p>
+      <w:pPr>
+        <w:autoSpaceDE w:val="0"/>
+        <w:autoSpaceDN w:val="0"/>
+        <w:adjustRightInd w:val="0"/>
+        <w:spacing w:line="240" w:lineRule="auto"/>
+        <w:ind w:firstLine="720"/>
+        <w:rPr>
+          <w:rFonts w:ascii="Consolas" w:hAnsi="Consolas" w:cs="Consolas"/>
+          <w:color w:val="000000"/>
+          <w:sz w:val="19"/>
+          <w:szCs w:val="19"/>
+          <w:lang w:val="en-ID"/>
+        </w:rPr>
+      </w:pPr>
+      <w:r>
+        <w:rPr>
+          <w:rFonts w:ascii="Consolas" w:hAnsi="Consolas" w:cs="Consolas"/>
+          <w:color w:val="0000FF"/>
+          <w:sz w:val="19"/>
+          <w:szCs w:val="19"/>
+          <w:lang w:val="en-ID"/>
+        </w:rPr>
+        <w:t>var</w:t>
+      </w:r>
+      <w:r>
+        <w:rPr>
+          <w:rFonts w:ascii="Consolas" w:hAnsi="Consolas" w:cs="Consolas"/>
+          <w:color w:val="000000"/>
+          <w:sz w:val="19"/>
+          <w:szCs w:val="19"/>
+          <w:lang w:val="en-ID"/>
+        </w:rPr>
+        <w:t xml:space="preserve"> </w:t>
+      </w:r>
+      <w:proofErr w:type="spellStart"/>
+      <w:r>
+        <w:rPr>
+          <w:rFonts w:ascii="Consolas" w:hAnsi="Consolas" w:cs="Consolas"/>
+          <w:color w:val="000000"/>
+          <w:sz w:val="19"/>
+          <w:szCs w:val="19"/>
+          <w:lang w:val="en-ID"/>
+        </w:rPr>
+        <w:t>getTrips</w:t>
+      </w:r>
+      <w:proofErr w:type="spellEnd"/>
+      <w:r>
+        <w:rPr>
+          <w:rFonts w:ascii="Consolas" w:hAnsi="Consolas" w:cs="Consolas"/>
+          <w:color w:val="000000"/>
+          <w:sz w:val="19"/>
+          <w:szCs w:val="19"/>
+          <w:lang w:val="en-ID"/>
+        </w:rPr>
+        <w:t xml:space="preserve"> = (</w:t>
+      </w:r>
+      <w:r>
+        <w:rPr>
+          <w:rFonts w:ascii="Consolas" w:hAnsi="Consolas" w:cs="Consolas"/>
+          <w:color w:val="0000FF"/>
+          <w:sz w:val="19"/>
+          <w:szCs w:val="19"/>
+          <w:lang w:val="en-ID"/>
+        </w:rPr>
+        <w:t>from</w:t>
+      </w:r>
+      <w:r>
+        <w:rPr>
+          <w:rFonts w:ascii="Consolas" w:hAnsi="Consolas" w:cs="Consolas"/>
+          <w:color w:val="000000"/>
+          <w:sz w:val="19"/>
+          <w:szCs w:val="19"/>
+          <w:lang w:val="en-ID"/>
+        </w:rPr>
+        <w:t xml:space="preserve"> Order x </w:t>
+      </w:r>
+      <w:r>
+        <w:rPr>
+          <w:rFonts w:ascii="Consolas" w:hAnsi="Consolas" w:cs="Consolas"/>
+          <w:color w:val="0000FF"/>
+          <w:sz w:val="19"/>
+          <w:szCs w:val="19"/>
+          <w:lang w:val="en-ID"/>
+        </w:rPr>
+        <w:t>in</w:t>
+      </w:r>
+      <w:r>
+        <w:rPr>
+          <w:rFonts w:ascii="Consolas" w:hAnsi="Consolas" w:cs="Consolas"/>
+          <w:color w:val="000000"/>
+          <w:sz w:val="19"/>
+          <w:szCs w:val="19"/>
+          <w:lang w:val="en-ID"/>
+        </w:rPr>
+        <w:t xml:space="preserve"> </w:t>
+      </w:r>
+      <w:proofErr w:type="spellStart"/>
+      <w:proofErr w:type="gramStart"/>
+      <w:r>
+        <w:rPr>
+          <w:rFonts w:ascii="Consolas" w:hAnsi="Consolas" w:cs="Consolas"/>
+          <w:color w:val="000000"/>
+          <w:sz w:val="19"/>
+          <w:szCs w:val="19"/>
+          <w:lang w:val="en-ID"/>
+        </w:rPr>
+        <w:t>DB.conn</w:t>
+      </w:r>
+      <w:proofErr w:type="spellEnd"/>
+      <w:proofErr w:type="gramEnd"/>
+    </w:p>
+    <w:p>
+      <w:pPr>
+        <w:autoSpaceDE w:val="0"/>
+        <w:autoSpaceDN w:val="0"/>
+        <w:adjustRightInd w:val="0"/>
+        <w:spacing w:line="240" w:lineRule="auto"/>
+        <w:ind w:left="1440" w:firstLine="720"/>
+        <w:rPr>
+          <w:rFonts w:ascii="Consolas" w:hAnsi="Consolas" w:cs="Consolas"/>
+          <w:color w:val="000000"/>
+          <w:sz w:val="19"/>
+          <w:szCs w:val="19"/>
+          <w:lang w:val="en-ID"/>
+        </w:rPr>
+      </w:pPr>
+      <w:r>
+        <w:rPr>
+          <w:rFonts w:ascii="Consolas" w:hAnsi="Consolas" w:cs="Consolas"/>
+          <w:color w:val="0000FF"/>
+          <w:sz w:val="19"/>
+          <w:szCs w:val="19"/>
+          <w:lang w:val="en-ID"/>
+        </w:rPr>
+        <w:t xml:space="preserve">  </w:t>
+      </w:r>
+      <w:r>
+        <w:rPr>
+          <w:rFonts w:ascii="Consolas" w:hAnsi="Consolas" w:cs="Consolas"/>
+          <w:color w:val="0000FF"/>
+          <w:sz w:val="19"/>
+          <w:szCs w:val="19"/>
+          <w:lang w:val="en-ID"/>
+        </w:rPr>
+        <w:t>where</w:t>
+      </w:r>
+      <w:r>
+        <w:rPr>
+          <w:rFonts w:ascii="Consolas" w:hAnsi="Consolas" w:cs="Consolas"/>
+          <w:color w:val="000000"/>
+          <w:sz w:val="19"/>
+          <w:szCs w:val="19"/>
+          <w:lang w:val="en-ID"/>
+        </w:rPr>
+        <w:t xml:space="preserve"> </w:t>
+      </w:r>
+      <w:proofErr w:type="spellStart"/>
+      <w:proofErr w:type="gramStart"/>
+      <w:r>
+        <w:rPr>
+          <w:rFonts w:ascii="Consolas" w:hAnsi="Consolas" w:cs="Consolas"/>
+          <w:color w:val="000000"/>
+          <w:sz w:val="19"/>
+          <w:szCs w:val="19"/>
+          <w:lang w:val="en-ID"/>
+        </w:rPr>
+        <w:t>x.completed</w:t>
+      </w:r>
+      <w:proofErr w:type="spellEnd"/>
+      <w:proofErr w:type="gramEnd"/>
+      <w:r>
+        <w:rPr>
+          <w:rFonts w:ascii="Consolas" w:hAnsi="Consolas" w:cs="Consolas"/>
+          <w:color w:val="000000"/>
+          <w:sz w:val="19"/>
+          <w:szCs w:val="19"/>
+          <w:lang w:val="en-ID"/>
+        </w:rPr>
+        <w:t xml:space="preserve"> == </w:t>
+      </w:r>
+      <w:r>
+        <w:rPr>
+          <w:rFonts w:ascii="Consolas" w:hAnsi="Consolas" w:cs="Consolas"/>
+          <w:color w:val="0000FF"/>
+          <w:sz w:val="19"/>
+          <w:szCs w:val="19"/>
+          <w:lang w:val="en-ID"/>
+        </w:rPr>
+        <w:t>false</w:t>
+      </w:r>
+    </w:p>
+    <w:p>
+      <w:pPr>
+        <w:autoSpaceDE w:val="0"/>
+        <w:autoSpaceDN w:val="0"/>
+        <w:adjustRightInd w:val="0"/>
+        <w:spacing w:line="240" w:lineRule="auto"/>
+        <w:ind w:left="2160"/>
+        <w:rPr>
+          <w:rFonts w:ascii="Consolas" w:hAnsi="Consolas" w:cs="Consolas"/>
+          <w:color w:val="000000"/>
+          <w:sz w:val="19"/>
+          <w:szCs w:val="19"/>
+          <w:lang w:val="en-ID"/>
+        </w:rPr>
+      </w:pPr>
+      <w:r>
+        <w:rPr>
+          <w:rFonts w:ascii="Consolas" w:hAnsi="Consolas" w:cs="Consolas"/>
+          <w:color w:val="0000FF"/>
+          <w:sz w:val="19"/>
+          <w:szCs w:val="19"/>
+          <w:lang w:val="en-ID"/>
+        </w:rPr>
+        <w:t xml:space="preserve">  </w:t>
+      </w:r>
+      <w:r>
+        <w:rPr>
+          <w:rFonts w:ascii="Consolas" w:hAnsi="Consolas" w:cs="Consolas"/>
+          <w:color w:val="0000FF"/>
+          <w:sz w:val="19"/>
+          <w:szCs w:val="19"/>
+          <w:lang w:val="en-ID"/>
+        </w:rPr>
+        <w:t>select</w:t>
+      </w:r>
+      <w:r>
+        <w:rPr>
+          <w:rFonts w:ascii="Consolas" w:hAnsi="Consolas" w:cs="Consolas"/>
+          <w:color w:val="000000"/>
+          <w:sz w:val="19"/>
+          <w:szCs w:val="19"/>
+          <w:lang w:val="en-ID"/>
+        </w:rPr>
+        <w:t xml:space="preserve"> </w:t>
+      </w:r>
+      <w:r>
+        <w:rPr>
+          <w:rFonts w:ascii="Consolas" w:hAnsi="Consolas" w:cs="Consolas"/>
+          <w:color w:val="0000FF"/>
+          <w:sz w:val="19"/>
+          <w:szCs w:val="19"/>
+          <w:lang w:val="en-ID"/>
+        </w:rPr>
+        <w:t>new</w:t>
+      </w:r>
+    </w:p>
+    <w:p>
+      <w:pPr>
+        <w:autoSpaceDE w:val="0"/>
+        <w:autoSpaceDN w:val="0"/>
+        <w:adjustRightInd w:val="0"/>
+        <w:spacing w:line="240" w:lineRule="auto"/>
+        <w:ind w:left="2160"/>
+        <w:rPr>
+          <w:rFonts w:ascii="Consolas" w:hAnsi="Consolas" w:cs="Consolas"/>
+          <w:color w:val="000000"/>
+          <w:sz w:val="19"/>
+          <w:szCs w:val="19"/>
+          <w:lang w:val="en-ID"/>
+        </w:rPr>
+      </w:pPr>
+      <w:r>
+        <w:rPr>
+          <w:rFonts w:ascii="Consolas" w:hAnsi="Consolas" w:cs="Consolas"/>
+          <w:color w:val="000000"/>
+          <w:sz w:val="19"/>
+          <w:szCs w:val="19"/>
+          <w:lang w:val="en-ID"/>
+        </w:rPr>
+        <w:t xml:space="preserve">  </w:t>
+      </w:r>
+      <w:r>
+        <w:rPr>
+          <w:rFonts w:ascii="Consolas" w:hAnsi="Consolas" w:cs="Consolas"/>
+          <w:color w:val="000000"/>
+          <w:sz w:val="19"/>
+          <w:szCs w:val="19"/>
+          <w:lang w:val="en-ID"/>
+        </w:rPr>
+        <w:t>{</w:t>
+      </w:r>
+    </w:p>
+    <w:p>
+      <w:pPr>
+        <w:autoSpaceDE w:val="0"/>
+        <w:autoSpaceDN w:val="0"/>
+        <w:adjustRightInd w:val="0"/>
+        <w:spacing w:line="240" w:lineRule="auto"/>
+        <w:ind w:left="2160" w:firstLine="720"/>
+        <w:rPr>
+          <w:rFonts w:ascii="Consolas" w:hAnsi="Consolas" w:cs="Consolas"/>
+          <w:color w:val="000000"/>
+          <w:sz w:val="19"/>
+          <w:szCs w:val="19"/>
+          <w:lang w:val="en-ID"/>
+        </w:rPr>
+      </w:pPr>
+      <w:r>
+        <w:rPr>
+          <w:rFonts w:ascii="Consolas" w:hAnsi="Consolas" w:cs="Consolas"/>
+          <w:color w:val="000000"/>
+          <w:sz w:val="19"/>
+          <w:szCs w:val="19"/>
+          <w:lang w:val="en-ID"/>
+        </w:rPr>
+        <w:t>x.ID,</w:t>
+      </w:r>
+    </w:p>
+    <w:p>
+      <w:pPr>
+        <w:autoSpaceDE w:val="0"/>
+        <w:autoSpaceDN w:val="0"/>
+        <w:adjustRightInd w:val="0"/>
+        <w:spacing w:line="240" w:lineRule="auto"/>
+        <w:ind w:left="2880"/>
+        <w:rPr>
+          <w:rFonts w:ascii="Consolas" w:hAnsi="Consolas" w:cs="Consolas"/>
+          <w:color w:val="000000"/>
+          <w:sz w:val="19"/>
+          <w:szCs w:val="19"/>
+          <w:lang w:val="en-ID"/>
+        </w:rPr>
+      </w:pPr>
+      <w:proofErr w:type="spellStart"/>
+      <w:r>
+        <w:rPr>
+          <w:rFonts w:ascii="Consolas" w:hAnsi="Consolas" w:cs="Consolas"/>
+          <w:color w:val="000000"/>
+          <w:sz w:val="19"/>
+          <w:szCs w:val="19"/>
+          <w:lang w:val="en-ID"/>
+        </w:rPr>
+        <w:t>x.orderDate</w:t>
+      </w:r>
+      <w:proofErr w:type="spellEnd"/>
+      <w:r>
+        <w:rPr>
+          <w:rFonts w:ascii="Consolas" w:hAnsi="Consolas" w:cs="Consolas"/>
+          <w:color w:val="000000"/>
+          <w:sz w:val="19"/>
+          <w:szCs w:val="19"/>
+          <w:lang w:val="en-ID"/>
+        </w:rPr>
+        <w:t>,</w:t>
+      </w:r>
+    </w:p>
+    <w:p>
+      <w:pPr>
+        <w:autoSpaceDE w:val="0"/>
+        <w:autoSpaceDN w:val="0"/>
+        <w:adjustRightInd w:val="0"/>
+        <w:spacing w:line="240" w:lineRule="auto"/>
+        <w:ind w:left="2880"/>
+        <w:rPr>
+          <w:rFonts w:ascii="Consolas" w:hAnsi="Consolas" w:cs="Consolas"/>
+          <w:color w:val="000000"/>
+          <w:sz w:val="19"/>
+          <w:szCs w:val="19"/>
+          <w:lang w:val="en-ID"/>
+        </w:rPr>
+      </w:pPr>
+      <w:proofErr w:type="spellStart"/>
+      <w:r>
+        <w:rPr>
+          <w:rFonts w:ascii="Consolas" w:hAnsi="Consolas" w:cs="Consolas"/>
+          <w:color w:val="000000"/>
+          <w:sz w:val="19"/>
+          <w:szCs w:val="19"/>
+          <w:lang w:val="en-ID"/>
+        </w:rPr>
+        <w:t>x.customerID</w:t>
+      </w:r>
+      <w:proofErr w:type="spellEnd"/>
+      <w:r>
+        <w:rPr>
+          <w:rFonts w:ascii="Consolas" w:hAnsi="Consolas" w:cs="Consolas"/>
+          <w:color w:val="000000"/>
+          <w:sz w:val="19"/>
+          <w:szCs w:val="19"/>
+          <w:lang w:val="en-ID"/>
+        </w:rPr>
+        <w:t>,</w:t>
+      </w:r>
+    </w:p>
+    <w:p>
+      <w:pPr>
+        <w:autoSpaceDE w:val="0"/>
+        <w:autoSpaceDN w:val="0"/>
+        <w:adjustRightInd w:val="0"/>
+        <w:spacing w:line="240" w:lineRule="auto"/>
+        <w:ind w:left="2880"/>
+        <w:rPr>
+          <w:rFonts w:ascii="Consolas" w:hAnsi="Consolas" w:cs="Consolas"/>
+          <w:color w:val="000000"/>
+          <w:sz w:val="19"/>
+          <w:szCs w:val="19"/>
+          <w:lang w:val="en-ID"/>
+        </w:rPr>
+      </w:pPr>
+      <w:proofErr w:type="spellStart"/>
+      <w:r>
+        <w:rPr>
+          <w:rFonts w:ascii="Consolas" w:hAnsi="Consolas" w:cs="Consolas"/>
+          <w:color w:val="000000"/>
+          <w:sz w:val="19"/>
+          <w:szCs w:val="19"/>
+          <w:lang w:val="en-ID"/>
+        </w:rPr>
+        <w:t>x.driverID</w:t>
+      </w:r>
+      <w:proofErr w:type="spellEnd"/>
+      <w:r>
+        <w:rPr>
+          <w:rFonts w:ascii="Consolas" w:hAnsi="Consolas" w:cs="Consolas"/>
+          <w:color w:val="000000"/>
+          <w:sz w:val="19"/>
+          <w:szCs w:val="19"/>
+          <w:lang w:val="en-ID"/>
+        </w:rPr>
+        <w:t>,</w:t>
+      </w:r>
+    </w:p>
+    <w:p>
+      <w:pPr>
+        <w:autoSpaceDE w:val="0"/>
+        <w:autoSpaceDN w:val="0"/>
+        <w:adjustRightInd w:val="0"/>
+        <w:spacing w:line="240" w:lineRule="auto"/>
+        <w:ind w:left="2880"/>
+        <w:rPr>
+          <w:rFonts w:ascii="Consolas" w:hAnsi="Consolas" w:cs="Consolas"/>
+          <w:color w:val="000000"/>
+          <w:sz w:val="19"/>
+          <w:szCs w:val="19"/>
+          <w:lang w:val="en-ID"/>
+        </w:rPr>
+      </w:pPr>
+      <w:proofErr w:type="spellStart"/>
+      <w:r>
+        <w:rPr>
+          <w:rFonts w:ascii="Consolas" w:hAnsi="Consolas" w:cs="Consolas"/>
+          <w:color w:val="000000"/>
+          <w:sz w:val="19"/>
+          <w:szCs w:val="19"/>
+          <w:lang w:val="en-ID"/>
+        </w:rPr>
+        <w:t>x.vehicleID</w:t>
+      </w:r>
+      <w:proofErr w:type="spellEnd"/>
+      <w:r>
+        <w:rPr>
+          <w:rFonts w:ascii="Consolas" w:hAnsi="Consolas" w:cs="Consolas"/>
+          <w:color w:val="000000"/>
+          <w:sz w:val="19"/>
+          <w:szCs w:val="19"/>
+          <w:lang w:val="en-ID"/>
+        </w:rPr>
+        <w:t>,</w:t>
+      </w:r>
+    </w:p>
+    <w:p>
+      <w:pPr>
+        <w:autoSpaceDE w:val="0"/>
+        <w:autoSpaceDN w:val="0"/>
+        <w:adjustRightInd w:val="0"/>
+        <w:spacing w:line="240" w:lineRule="auto"/>
+        <w:ind w:left="2880"/>
+        <w:rPr>
+          <w:rFonts w:ascii="Consolas" w:hAnsi="Consolas" w:cs="Consolas"/>
+          <w:color w:val="000000"/>
+          <w:sz w:val="19"/>
+          <w:szCs w:val="19"/>
+          <w:lang w:val="en-ID"/>
+        </w:rPr>
+      </w:pPr>
+      <w:proofErr w:type="spellStart"/>
+      <w:r>
+        <w:rPr>
+          <w:rFonts w:ascii="Consolas" w:hAnsi="Consolas" w:cs="Consolas"/>
+          <w:color w:val="000000"/>
+          <w:sz w:val="19"/>
+          <w:szCs w:val="19"/>
+          <w:lang w:val="en-ID"/>
+        </w:rPr>
+        <w:t>x.pickupLocation</w:t>
+      </w:r>
+      <w:proofErr w:type="spellEnd"/>
+      <w:r>
+        <w:rPr>
+          <w:rFonts w:ascii="Consolas" w:hAnsi="Consolas" w:cs="Consolas"/>
+          <w:color w:val="000000"/>
+          <w:sz w:val="19"/>
+          <w:szCs w:val="19"/>
+          <w:lang w:val="en-ID"/>
+        </w:rPr>
+        <w:t>,</w:t>
+      </w:r>
+    </w:p>
+    <w:p>
+      <w:pPr>
+        <w:autoSpaceDE w:val="0"/>
+        <w:autoSpaceDN w:val="0"/>
+        <w:adjustRightInd w:val="0"/>
+        <w:spacing w:line="240" w:lineRule="auto"/>
+        <w:ind w:left="2880"/>
+        <w:rPr>
+          <w:rFonts w:ascii="Consolas" w:hAnsi="Consolas" w:cs="Consolas"/>
+          <w:color w:val="000000"/>
+          <w:sz w:val="19"/>
+          <w:szCs w:val="19"/>
+          <w:lang w:val="en-ID"/>
+        </w:rPr>
+      </w:pPr>
+      <w:proofErr w:type="spellStart"/>
+      <w:r>
+        <w:rPr>
+          <w:rFonts w:ascii="Consolas" w:hAnsi="Consolas" w:cs="Consolas"/>
+          <w:color w:val="000000"/>
+          <w:sz w:val="19"/>
+          <w:szCs w:val="19"/>
+          <w:lang w:val="en-ID"/>
+        </w:rPr>
+        <w:t>x.pickupNotes</w:t>
+      </w:r>
+      <w:proofErr w:type="spellEnd"/>
+      <w:r>
+        <w:rPr>
+          <w:rFonts w:ascii="Consolas" w:hAnsi="Consolas" w:cs="Consolas"/>
+          <w:color w:val="000000"/>
+          <w:sz w:val="19"/>
+          <w:szCs w:val="19"/>
+          <w:lang w:val="en-ID"/>
+        </w:rPr>
+        <w:t>,</w:t>
+      </w:r>
+    </w:p>
+    <w:p>
+      <w:pPr>
+        <w:autoSpaceDE w:val="0"/>
+        <w:autoSpaceDN w:val="0"/>
+        <w:adjustRightInd w:val="0"/>
+        <w:spacing w:line="240" w:lineRule="auto"/>
+        <w:ind w:left="2880"/>
+        <w:rPr>
+          <w:rFonts w:ascii="Consolas" w:hAnsi="Consolas" w:cs="Consolas"/>
+          <w:color w:val="000000"/>
+          <w:sz w:val="19"/>
+          <w:szCs w:val="19"/>
+          <w:lang w:val="en-ID"/>
+        </w:rPr>
+      </w:pPr>
+      <w:proofErr w:type="spellStart"/>
+      <w:r>
+        <w:rPr>
+          <w:rFonts w:ascii="Consolas" w:hAnsi="Consolas" w:cs="Consolas"/>
+          <w:color w:val="000000"/>
+          <w:sz w:val="19"/>
+          <w:szCs w:val="19"/>
+          <w:lang w:val="en-ID"/>
+        </w:rPr>
+        <w:t>x.destinationLocation</w:t>
+      </w:r>
+      <w:proofErr w:type="spellEnd"/>
+      <w:r>
+        <w:rPr>
+          <w:rFonts w:ascii="Consolas" w:hAnsi="Consolas" w:cs="Consolas"/>
+          <w:color w:val="000000"/>
+          <w:sz w:val="19"/>
+          <w:szCs w:val="19"/>
+          <w:lang w:val="en-ID"/>
+        </w:rPr>
+        <w:t>,</w:t>
+      </w:r>
+    </w:p>
+    <w:p>
+      <w:pPr>
+        <w:autoSpaceDE w:val="0"/>
+        <w:autoSpaceDN w:val="0"/>
+        <w:adjustRightInd w:val="0"/>
+        <w:spacing w:line="240" w:lineRule="auto"/>
+        <w:ind w:left="2880"/>
+        <w:rPr>
+          <w:rFonts w:ascii="Consolas" w:hAnsi="Consolas" w:cs="Consolas"/>
+          <w:color w:val="000000"/>
+          <w:sz w:val="19"/>
+          <w:szCs w:val="19"/>
+          <w:lang w:val="en-ID"/>
+        </w:rPr>
+      </w:pPr>
+      <w:proofErr w:type="spellStart"/>
+      <w:r>
+        <w:rPr>
+          <w:rFonts w:ascii="Consolas" w:hAnsi="Consolas" w:cs="Consolas"/>
+          <w:color w:val="000000"/>
+          <w:sz w:val="19"/>
+          <w:szCs w:val="19"/>
+          <w:lang w:val="en-ID"/>
+        </w:rPr>
+        <w:t>x.destinationNotes</w:t>
+      </w:r>
+      <w:proofErr w:type="spellEnd"/>
+      <w:r>
+        <w:rPr>
+          <w:rFonts w:ascii="Consolas" w:hAnsi="Consolas" w:cs="Consolas"/>
+          <w:color w:val="000000"/>
+          <w:sz w:val="19"/>
+          <w:szCs w:val="19"/>
+          <w:lang w:val="en-ID"/>
+        </w:rPr>
+        <w:t>,</w:t>
+      </w:r>
+    </w:p>
+    <w:p>
+      <w:pPr>
+        <w:autoSpaceDE w:val="0"/>
+        <w:autoSpaceDN w:val="0"/>
+        <w:adjustRightInd w:val="0"/>
+        <w:spacing w:line="240" w:lineRule="auto"/>
+        <w:ind w:left="2880"/>
+        <w:rPr>
+          <w:rFonts w:ascii="Consolas" w:hAnsi="Consolas" w:cs="Consolas"/>
+          <w:color w:val="000000"/>
+          <w:sz w:val="19"/>
+          <w:szCs w:val="19"/>
+          <w:lang w:val="en-ID"/>
+        </w:rPr>
+      </w:pPr>
+      <w:proofErr w:type="spellStart"/>
+      <w:r>
+        <w:rPr>
+          <w:rFonts w:ascii="Consolas" w:hAnsi="Consolas" w:cs="Consolas"/>
+          <w:color w:val="000000"/>
+          <w:sz w:val="19"/>
+          <w:szCs w:val="19"/>
+          <w:lang w:val="en-ID"/>
+        </w:rPr>
+        <w:t>x.pickupDate</w:t>
+      </w:r>
+      <w:proofErr w:type="spellEnd"/>
+      <w:r>
+        <w:rPr>
+          <w:rFonts w:ascii="Consolas" w:hAnsi="Consolas" w:cs="Consolas"/>
+          <w:color w:val="000000"/>
+          <w:sz w:val="19"/>
+          <w:szCs w:val="19"/>
+          <w:lang w:val="en-ID"/>
+        </w:rPr>
+        <w:t>,</w:t>
+      </w:r>
+    </w:p>
+    <w:p>
+      <w:pPr>
+        <w:autoSpaceDE w:val="0"/>
+        <w:autoSpaceDN w:val="0"/>
+        <w:adjustRightInd w:val="0"/>
+        <w:spacing w:line="240" w:lineRule="auto"/>
+        <w:ind w:left="2880"/>
+        <w:rPr>
+          <w:rFonts w:ascii="Consolas" w:hAnsi="Consolas" w:cs="Consolas"/>
+          <w:color w:val="000000"/>
+          <w:sz w:val="19"/>
+          <w:szCs w:val="19"/>
+          <w:lang w:val="en-ID"/>
+        </w:rPr>
+      </w:pPr>
+      <w:proofErr w:type="spellStart"/>
+      <w:r>
+        <w:rPr>
+          <w:rFonts w:ascii="Consolas" w:hAnsi="Consolas" w:cs="Consolas"/>
+          <w:color w:val="000000"/>
+          <w:sz w:val="19"/>
+          <w:szCs w:val="19"/>
+          <w:lang w:val="en-ID"/>
+        </w:rPr>
+        <w:t>x.passengers</w:t>
+      </w:r>
+      <w:proofErr w:type="spellEnd"/>
+    </w:p>
+    <w:p>
+      <w:pPr>
+        <w:autoSpaceDE w:val="0"/>
+        <w:autoSpaceDN w:val="0"/>
+        <w:adjustRightInd w:val="0"/>
+        <w:spacing w:line="240" w:lineRule="auto"/>
+        <w:ind w:left="1440" w:firstLine="720"/>
+        <w:rPr>
+          <w:rFonts w:ascii="Consolas" w:hAnsi="Consolas" w:cs="Consolas"/>
+          <w:color w:val="000000"/>
+          <w:sz w:val="19"/>
+          <w:szCs w:val="19"/>
+          <w:lang w:val="en-ID"/>
+        </w:rPr>
+      </w:pPr>
+      <w:r>
+        <w:rPr>
+          <w:rFonts w:ascii="Consolas" w:hAnsi="Consolas" w:cs="Consolas"/>
+          <w:color w:val="000000"/>
+          <w:sz w:val="19"/>
+          <w:szCs w:val="19"/>
+          <w:lang w:val="en-ID"/>
+        </w:rPr>
+        <w:t xml:space="preserve">  </w:t>
+      </w:r>
+      <w:r>
+        <w:rPr>
+          <w:rFonts w:ascii="Consolas" w:hAnsi="Consolas" w:cs="Consolas"/>
+          <w:color w:val="000000"/>
+          <w:sz w:val="19"/>
+          <w:szCs w:val="19"/>
+          <w:lang w:val="en-ID"/>
+        </w:rPr>
+        <w:t>}</w:t>
+      </w:r>
+      <w:proofErr w:type="gramStart"/>
+      <w:r>
+        <w:rPr>
+          <w:rFonts w:ascii="Consolas" w:hAnsi="Consolas" w:cs="Consolas"/>
+          <w:color w:val="000000"/>
+          <w:sz w:val="19"/>
+          <w:szCs w:val="19"/>
+          <w:lang w:val="en-ID"/>
+        </w:rPr>
+        <w:t>).</w:t>
+      </w:r>
+      <w:proofErr w:type="spellStart"/>
+      <w:r>
+        <w:rPr>
+          <w:rFonts w:ascii="Consolas" w:hAnsi="Consolas" w:cs="Consolas"/>
+          <w:color w:val="000000"/>
+          <w:sz w:val="19"/>
+          <w:szCs w:val="19"/>
+          <w:lang w:val="en-ID"/>
+        </w:rPr>
+        <w:t>ToList</w:t>
+      </w:r>
+      <w:proofErr w:type="spellEnd"/>
+      <w:proofErr w:type="gramEnd"/>
+      <w:r>
+        <w:rPr>
+          <w:rFonts w:ascii="Consolas" w:hAnsi="Consolas" w:cs="Consolas"/>
+          <w:color w:val="000000"/>
+          <w:sz w:val="19"/>
+          <w:szCs w:val="19"/>
+          <w:lang w:val="en-ID"/>
+        </w:rPr>
+        <w:t>();</w:t>
+      </w:r>
+    </w:p>
+    <w:p>
+      <w:pPr>
+        <w:autoSpaceDE w:val="0"/>
+        <w:autoSpaceDN w:val="0"/>
+        <w:adjustRightInd w:val="0"/>
+        <w:spacing w:line="240" w:lineRule="auto"/>
+        <w:ind w:left="1440" w:firstLine="720"/>
+        <w:rPr>
+          <w:rFonts w:ascii="Consolas" w:hAnsi="Consolas" w:cs="Consolas"/>
+          <w:color w:val="000000"/>
+          <w:sz w:val="19"/>
+          <w:szCs w:val="19"/>
+          <w:lang w:val="en-ID"/>
+        </w:rPr>
+      </w:pPr>
+    </w:p>
+    <w:p>
+      <w:pPr>
+        <w:autoSpaceDE w:val="0"/>
+        <w:autoSpaceDN w:val="0"/>
+        <w:adjustRightInd w:val="0"/>
+        <w:spacing w:line="240" w:lineRule="auto"/>
+        <w:ind w:firstLine="720"/>
+        <w:rPr>
+          <w:rFonts w:ascii="Consolas" w:hAnsi="Consolas" w:cs="Consolas"/>
+          <w:color w:val="000000"/>
+          <w:sz w:val="19"/>
+          <w:szCs w:val="19"/>
+          <w:lang w:val="en-ID"/>
+        </w:rPr>
+      </w:pPr>
+      <w:proofErr w:type="spellStart"/>
+      <w:r>
+        <w:rPr>
+          <w:rFonts w:ascii="Consolas" w:hAnsi="Consolas" w:cs="Consolas"/>
+          <w:color w:val="000000"/>
+          <w:sz w:val="19"/>
+          <w:szCs w:val="19"/>
+          <w:lang w:val="en-ID"/>
+        </w:rPr>
+        <w:t>dgvOngoing.DataSource</w:t>
+      </w:r>
+      <w:proofErr w:type="spellEnd"/>
+      <w:r>
+        <w:rPr>
+          <w:rFonts w:ascii="Consolas" w:hAnsi="Consolas" w:cs="Consolas"/>
+          <w:color w:val="000000"/>
+          <w:sz w:val="19"/>
+          <w:szCs w:val="19"/>
+          <w:lang w:val="en-ID"/>
+        </w:rPr>
+        <w:t xml:space="preserve"> = </w:t>
+      </w:r>
+      <w:proofErr w:type="spellStart"/>
+      <w:r>
+        <w:rPr>
+          <w:rFonts w:ascii="Consolas" w:hAnsi="Consolas" w:cs="Consolas"/>
+          <w:color w:val="000000"/>
+          <w:sz w:val="19"/>
+          <w:szCs w:val="19"/>
+          <w:lang w:val="en-ID"/>
+        </w:rPr>
+        <w:t>getTrips</w:t>
+      </w:r>
+      <w:proofErr w:type="spellEnd"/>
+      <w:r>
+        <w:rPr>
+          <w:rFonts w:ascii="Consolas" w:hAnsi="Consolas" w:cs="Consolas"/>
+          <w:color w:val="000000"/>
+          <w:sz w:val="19"/>
+          <w:szCs w:val="19"/>
+          <w:lang w:val="en-ID"/>
+        </w:rPr>
+        <w:t>;</w:t>
+      </w:r>
+    </w:p>
+    <w:p>
+      <w:pPr>
+        <w:autoSpaceDE w:val="0"/>
+        <w:autoSpaceDN w:val="0"/>
+        <w:adjustRightInd w:val="0"/>
+        <w:spacing w:line="240" w:lineRule="auto"/>
+        <w:ind w:firstLine="720"/>
+        <w:rPr>
+          <w:rFonts w:ascii="Consolas" w:hAnsi="Consolas" w:cs="Consolas"/>
+          <w:color w:val="000000"/>
+          <w:sz w:val="19"/>
+          <w:szCs w:val="19"/>
+          <w:lang w:val="en-ID"/>
+        </w:rPr>
+      </w:pPr>
+      <w:proofErr w:type="spellStart"/>
+      <w:r>
+        <w:rPr>
+          <w:rFonts w:ascii="Consolas" w:hAnsi="Consolas" w:cs="Consolas"/>
+          <w:color w:val="000000"/>
+          <w:sz w:val="19"/>
+          <w:szCs w:val="19"/>
+          <w:lang w:val="en-ID"/>
+        </w:rPr>
+        <w:t>txtOngoing.Text</w:t>
+      </w:r>
+      <w:proofErr w:type="spellEnd"/>
+      <w:r>
+        <w:rPr>
+          <w:rFonts w:ascii="Consolas" w:hAnsi="Consolas" w:cs="Consolas"/>
+          <w:color w:val="000000"/>
+          <w:sz w:val="19"/>
+          <w:szCs w:val="19"/>
+          <w:lang w:val="en-ID"/>
+        </w:rPr>
+        <w:t xml:space="preserve"> = </w:t>
+      </w:r>
+      <w:proofErr w:type="spellStart"/>
+      <w:proofErr w:type="gramStart"/>
+      <w:r>
+        <w:rPr>
+          <w:rFonts w:ascii="Consolas" w:hAnsi="Consolas" w:cs="Consolas"/>
+          <w:color w:val="000000"/>
+          <w:sz w:val="19"/>
+          <w:szCs w:val="19"/>
+          <w:lang w:val="en-ID"/>
+        </w:rPr>
+        <w:t>getTrips.Count.ToString</w:t>
+      </w:r>
+      <w:proofErr w:type="spellEnd"/>
+      <w:proofErr w:type="gramEnd"/>
+      <w:r>
+        <w:rPr>
+          <w:rFonts w:ascii="Consolas" w:hAnsi="Consolas" w:cs="Consolas"/>
+          <w:color w:val="000000"/>
+          <w:sz w:val="19"/>
+          <w:szCs w:val="19"/>
+          <w:lang w:val="en-ID"/>
+        </w:rPr>
+        <w:t>();</w:t>
+      </w:r>
+    </w:p>
+    <w:p>
+      <w:pPr>
+        <w:pStyle w:val="ListParagraph"/>
+        <w:rPr>
+          <w:rFonts w:asciiTheme="majorHAnsi" w:hAnsiTheme="majorHAnsi" w:cstheme="majorHAnsi"/>
+        </w:rPr>
+      </w:pPr>
+    </w:p>
+    <w:p>
+      <w:pPr>
+        <w:pStyle w:val="ListParagraph"/>
+        <w:rPr>
+          <w:rFonts w:asciiTheme="majorHAnsi" w:hAnsiTheme="majorHAnsi" w:cstheme="majorHAnsi"/>
+          <w:b/>
+        </w:rPr>
+      </w:pPr>
+    </w:p>
+    <w:p>
+      <w:pPr>
+        <w:pStyle w:val="ListParagraph"/>
         <w:numPr>
           <w:ilvl w:val="0"/>
           <w:numId w:val="8"/>
@@ -9453,6 +10228,1020 @@
         </w:rPr>
         <w:t>Driver trip history</w:t>
       </w:r>
+    </w:p>
+    <w:p>
+      <w:pPr>
+        <w:pStyle w:val="ListParagraph"/>
+        <w:jc w:val="both"/>
+        <w:rPr>
+          <w:rFonts w:asciiTheme="majorHAnsi" w:hAnsiTheme="majorHAnsi" w:cstheme="majorHAnsi"/>
+        </w:rPr>
+      </w:pPr>
+      <w:r>
+        <w:rPr>
+          <w:rFonts w:asciiTheme="majorHAnsi" w:hAnsiTheme="majorHAnsi" w:cstheme="majorHAnsi"/>
+        </w:rPr>
+        <w:lastRenderedPageBreak/>
+        <w:t>In this report, we show the number of trips each driver has completed all-time.</w:t>
+      </w:r>
+    </w:p>
+    <w:p>
+      <w:pPr>
+        <w:pStyle w:val="ListParagraph"/>
+        <w:rPr>
+          <w:rFonts w:asciiTheme="majorHAnsi" w:hAnsiTheme="majorHAnsi" w:cstheme="majorHAnsi"/>
+          <w:b/>
+        </w:rPr>
+      </w:pPr>
+      <w:r>
+        <w:rPr>
+          <w:noProof/>
+        </w:rPr>
+        <w:drawing>
+          <wp:inline distT="0" distB="0" distL="0" distR="0" wp14:anchorId="289FEA47" wp14:editId="48432491">
+            <wp:extent cx="3040380" cy="1927860"/>
+            <wp:effectExtent l="0" t="0" r="7620" b="0"/>
+            <wp:docPr id="4" name="Picture 4"/>
+            <wp:cNvGraphicFramePr>
+              <a:graphicFrameLocks xmlns:a="http://schemas.openxmlformats.org/drawingml/2006/main" noChangeAspect="1"/>
+            </wp:cNvGraphicFramePr>
+            <a:graphic xmlns:a="http://schemas.openxmlformats.org/drawingml/2006/main">
+              <a:graphicData uri="http://schemas.openxmlformats.org/drawingml/2006/picture">
+                <pic:pic xmlns:pic="http://schemas.openxmlformats.org/drawingml/2006/picture">
+                  <pic:nvPicPr>
+                    <pic:cNvPr id="1" name=""/>
+                    <pic:cNvPicPr/>
+                  </pic:nvPicPr>
+                  <pic:blipFill rotWithShape="1">
+                    <a:blip r:embed="rId14"/>
+                    <a:srcRect l="23399" t="20563" r="23554" b="19637"/>
+                    <a:stretch/>
+                  </pic:blipFill>
+                  <pic:spPr bwMode="auto">
+                    <a:xfrm>
+                      <a:off x="0" y="0"/>
+                      <a:ext cx="3040380" cy="1927860"/>
+                    </a:xfrm>
+                    <a:prstGeom prst="rect">
+                      <a:avLst/>
+                    </a:prstGeom>
+                    <a:ln>
+                      <a:noFill/>
+                    </a:ln>
+                    <a:extLst>
+                      <a:ext uri="{53640926-AAD7-44D8-BBD7-CCE9431645EC}">
+                        <a14:shadowObscured xmlns:a14="http://schemas.microsoft.com/office/drawing/2010/main"/>
+                      </a:ext>
+                    </a:extLst>
+                  </pic:spPr>
+                </pic:pic>
+              </a:graphicData>
+            </a:graphic>
+          </wp:inline>
+        </w:drawing>
+      </w:r>
+    </w:p>
+    <w:p>
+      <w:pPr>
+        <w:pStyle w:val="ListParagraph"/>
+        <w:rPr>
+          <w:rFonts w:asciiTheme="majorHAnsi" w:hAnsiTheme="majorHAnsi" w:cstheme="majorHAnsi"/>
+          <w:b/>
+        </w:rPr>
+      </w:pPr>
+    </w:p>
+    <w:p>
+      <w:pPr>
+        <w:autoSpaceDE w:val="0"/>
+        <w:autoSpaceDN w:val="0"/>
+        <w:adjustRightInd w:val="0"/>
+        <w:spacing w:line="240" w:lineRule="auto"/>
+        <w:ind w:firstLine="720"/>
+        <w:rPr>
+          <w:rFonts w:ascii="Consolas" w:hAnsi="Consolas" w:cs="Consolas"/>
+          <w:color w:val="000000"/>
+          <w:sz w:val="19"/>
+          <w:szCs w:val="19"/>
+          <w:lang w:val="en-ID"/>
+        </w:rPr>
+      </w:pPr>
+      <w:r>
+        <w:rPr>
+          <w:rFonts w:ascii="Consolas" w:hAnsi="Consolas" w:cs="Consolas"/>
+          <w:color w:val="0000FF"/>
+          <w:sz w:val="19"/>
+          <w:szCs w:val="19"/>
+          <w:lang w:val="en-ID"/>
+        </w:rPr>
+        <w:t>var</w:t>
+      </w:r>
+      <w:r>
+        <w:rPr>
+          <w:rFonts w:ascii="Consolas" w:hAnsi="Consolas" w:cs="Consolas"/>
+          <w:color w:val="000000"/>
+          <w:sz w:val="19"/>
+          <w:szCs w:val="19"/>
+          <w:lang w:val="en-ID"/>
+        </w:rPr>
+        <w:t xml:space="preserve"> </w:t>
+      </w:r>
+      <w:proofErr w:type="spellStart"/>
+      <w:r>
+        <w:rPr>
+          <w:rFonts w:ascii="Consolas" w:hAnsi="Consolas" w:cs="Consolas"/>
+          <w:color w:val="000000"/>
+          <w:sz w:val="19"/>
+          <w:szCs w:val="19"/>
+          <w:lang w:val="en-ID"/>
+        </w:rPr>
+        <w:t>getDriver</w:t>
+      </w:r>
+      <w:proofErr w:type="spellEnd"/>
+      <w:r>
+        <w:rPr>
+          <w:rFonts w:ascii="Consolas" w:hAnsi="Consolas" w:cs="Consolas"/>
+          <w:color w:val="000000"/>
+          <w:sz w:val="19"/>
+          <w:szCs w:val="19"/>
+          <w:lang w:val="en-ID"/>
+        </w:rPr>
+        <w:t xml:space="preserve"> = (</w:t>
+      </w:r>
+      <w:r>
+        <w:rPr>
+          <w:rFonts w:ascii="Consolas" w:hAnsi="Consolas" w:cs="Consolas"/>
+          <w:color w:val="0000FF"/>
+          <w:sz w:val="19"/>
+          <w:szCs w:val="19"/>
+          <w:lang w:val="en-ID"/>
+        </w:rPr>
+        <w:t>from</w:t>
+      </w:r>
+      <w:r>
+        <w:rPr>
+          <w:rFonts w:ascii="Consolas" w:hAnsi="Consolas" w:cs="Consolas"/>
+          <w:color w:val="000000"/>
+          <w:sz w:val="19"/>
+          <w:szCs w:val="19"/>
+          <w:lang w:val="en-ID"/>
+        </w:rPr>
+        <w:t xml:space="preserve"> Order o </w:t>
+      </w:r>
+      <w:r>
+        <w:rPr>
+          <w:rFonts w:ascii="Consolas" w:hAnsi="Consolas" w:cs="Consolas"/>
+          <w:color w:val="0000FF"/>
+          <w:sz w:val="19"/>
+          <w:szCs w:val="19"/>
+          <w:lang w:val="en-ID"/>
+        </w:rPr>
+        <w:t>in</w:t>
+      </w:r>
+      <w:r>
+        <w:rPr>
+          <w:rFonts w:ascii="Consolas" w:hAnsi="Consolas" w:cs="Consolas"/>
+          <w:color w:val="000000"/>
+          <w:sz w:val="19"/>
+          <w:szCs w:val="19"/>
+          <w:lang w:val="en-ID"/>
+        </w:rPr>
+        <w:t xml:space="preserve"> </w:t>
+      </w:r>
+      <w:proofErr w:type="spellStart"/>
+      <w:proofErr w:type="gramStart"/>
+      <w:r>
+        <w:rPr>
+          <w:rFonts w:ascii="Consolas" w:hAnsi="Consolas" w:cs="Consolas"/>
+          <w:color w:val="000000"/>
+          <w:sz w:val="19"/>
+          <w:szCs w:val="19"/>
+          <w:lang w:val="en-ID"/>
+        </w:rPr>
+        <w:t>DB.conn</w:t>
+      </w:r>
+      <w:proofErr w:type="spellEnd"/>
+      <w:proofErr w:type="gramEnd"/>
+    </w:p>
+    <w:p>
+      <w:pPr>
+        <w:autoSpaceDE w:val="0"/>
+        <w:autoSpaceDN w:val="0"/>
+        <w:adjustRightInd w:val="0"/>
+        <w:spacing w:line="240" w:lineRule="auto"/>
+        <w:ind w:left="2160"/>
+        <w:rPr>
+          <w:rFonts w:ascii="Consolas" w:hAnsi="Consolas" w:cs="Consolas"/>
+          <w:color w:val="000000"/>
+          <w:sz w:val="19"/>
+          <w:szCs w:val="19"/>
+          <w:lang w:val="en-ID"/>
+        </w:rPr>
+      </w:pPr>
+      <w:r>
+        <w:rPr>
+          <w:rFonts w:ascii="Consolas" w:hAnsi="Consolas" w:cs="Consolas"/>
+          <w:color w:val="0000FF"/>
+          <w:sz w:val="19"/>
+          <w:szCs w:val="19"/>
+          <w:lang w:val="en-ID"/>
+        </w:rPr>
+        <w:t xml:space="preserve">   </w:t>
+      </w:r>
+      <w:r>
+        <w:rPr>
+          <w:rFonts w:ascii="Consolas" w:hAnsi="Consolas" w:cs="Consolas"/>
+          <w:color w:val="0000FF"/>
+          <w:sz w:val="19"/>
+          <w:szCs w:val="19"/>
+          <w:lang w:val="en-ID"/>
+        </w:rPr>
+        <w:t>join</w:t>
+      </w:r>
+      <w:r>
+        <w:rPr>
+          <w:rFonts w:ascii="Consolas" w:hAnsi="Consolas" w:cs="Consolas"/>
+          <w:color w:val="000000"/>
+          <w:sz w:val="19"/>
+          <w:szCs w:val="19"/>
+          <w:lang w:val="en-ID"/>
+        </w:rPr>
+        <w:t xml:space="preserve"> Driver d </w:t>
+      </w:r>
+      <w:r>
+        <w:rPr>
+          <w:rFonts w:ascii="Consolas" w:hAnsi="Consolas" w:cs="Consolas"/>
+          <w:color w:val="0000FF"/>
+          <w:sz w:val="19"/>
+          <w:szCs w:val="19"/>
+          <w:lang w:val="en-ID"/>
+        </w:rPr>
+        <w:t>in</w:t>
+      </w:r>
+      <w:r>
+        <w:rPr>
+          <w:rFonts w:ascii="Consolas" w:hAnsi="Consolas" w:cs="Consolas"/>
+          <w:color w:val="000000"/>
+          <w:sz w:val="19"/>
+          <w:szCs w:val="19"/>
+          <w:lang w:val="en-ID"/>
+        </w:rPr>
+        <w:t xml:space="preserve"> </w:t>
+      </w:r>
+      <w:proofErr w:type="spellStart"/>
+      <w:proofErr w:type="gramStart"/>
+      <w:r>
+        <w:rPr>
+          <w:rFonts w:ascii="Consolas" w:hAnsi="Consolas" w:cs="Consolas"/>
+          <w:color w:val="000000"/>
+          <w:sz w:val="19"/>
+          <w:szCs w:val="19"/>
+          <w:lang w:val="en-ID"/>
+        </w:rPr>
+        <w:t>DB.conn</w:t>
+      </w:r>
+      <w:proofErr w:type="spellEnd"/>
+      <w:proofErr w:type="gramEnd"/>
+    </w:p>
+    <w:p>
+      <w:pPr>
+        <w:autoSpaceDE w:val="0"/>
+        <w:autoSpaceDN w:val="0"/>
+        <w:adjustRightInd w:val="0"/>
+        <w:spacing w:line="240" w:lineRule="auto"/>
+        <w:ind w:left="2160"/>
+        <w:rPr>
+          <w:rFonts w:ascii="Consolas" w:hAnsi="Consolas" w:cs="Consolas"/>
+          <w:color w:val="000000"/>
+          <w:sz w:val="19"/>
+          <w:szCs w:val="19"/>
+          <w:lang w:val="en-ID"/>
+        </w:rPr>
+      </w:pPr>
+      <w:r>
+        <w:rPr>
+          <w:rFonts w:ascii="Consolas" w:hAnsi="Consolas" w:cs="Consolas"/>
+          <w:color w:val="0000FF"/>
+          <w:sz w:val="19"/>
+          <w:szCs w:val="19"/>
+          <w:lang w:val="en-ID"/>
+        </w:rPr>
+        <w:t xml:space="preserve">   </w:t>
+      </w:r>
+      <w:r>
+        <w:rPr>
+          <w:rFonts w:ascii="Consolas" w:hAnsi="Consolas" w:cs="Consolas"/>
+          <w:color w:val="0000FF"/>
+          <w:sz w:val="19"/>
+          <w:szCs w:val="19"/>
+          <w:lang w:val="en-ID"/>
+        </w:rPr>
+        <w:t>on</w:t>
+      </w:r>
+      <w:r>
+        <w:rPr>
+          <w:rFonts w:ascii="Consolas" w:hAnsi="Consolas" w:cs="Consolas"/>
+          <w:color w:val="000000"/>
+          <w:sz w:val="19"/>
+          <w:szCs w:val="19"/>
+          <w:lang w:val="en-ID"/>
+        </w:rPr>
+        <w:t xml:space="preserve"> </w:t>
+      </w:r>
+      <w:proofErr w:type="spellStart"/>
+      <w:proofErr w:type="gramStart"/>
+      <w:r>
+        <w:rPr>
+          <w:rFonts w:ascii="Consolas" w:hAnsi="Consolas" w:cs="Consolas"/>
+          <w:color w:val="000000"/>
+          <w:sz w:val="19"/>
+          <w:szCs w:val="19"/>
+          <w:lang w:val="en-ID"/>
+        </w:rPr>
+        <w:t>o.driverID</w:t>
+      </w:r>
+      <w:proofErr w:type="spellEnd"/>
+      <w:proofErr w:type="gramEnd"/>
+      <w:r>
+        <w:rPr>
+          <w:rFonts w:ascii="Consolas" w:hAnsi="Consolas" w:cs="Consolas"/>
+          <w:color w:val="000000"/>
+          <w:sz w:val="19"/>
+          <w:szCs w:val="19"/>
+          <w:lang w:val="en-ID"/>
+        </w:rPr>
+        <w:t xml:space="preserve"> </w:t>
+      </w:r>
+      <w:r>
+        <w:rPr>
+          <w:rFonts w:ascii="Consolas" w:hAnsi="Consolas" w:cs="Consolas"/>
+          <w:color w:val="0000FF"/>
+          <w:sz w:val="19"/>
+          <w:szCs w:val="19"/>
+          <w:lang w:val="en-ID"/>
+        </w:rPr>
+        <w:t>equals</w:t>
+      </w:r>
+      <w:r>
+        <w:rPr>
+          <w:rFonts w:ascii="Consolas" w:hAnsi="Consolas" w:cs="Consolas"/>
+          <w:color w:val="000000"/>
+          <w:sz w:val="19"/>
+          <w:szCs w:val="19"/>
+          <w:lang w:val="en-ID"/>
+        </w:rPr>
+        <w:t xml:space="preserve"> d.ID</w:t>
+      </w:r>
+    </w:p>
+    <w:p>
+      <w:pPr>
+        <w:autoSpaceDE w:val="0"/>
+        <w:autoSpaceDN w:val="0"/>
+        <w:adjustRightInd w:val="0"/>
+        <w:spacing w:line="240" w:lineRule="auto"/>
+        <w:ind w:left="2160"/>
+        <w:rPr>
+          <w:rFonts w:ascii="Consolas" w:hAnsi="Consolas" w:cs="Consolas"/>
+          <w:color w:val="000000"/>
+          <w:sz w:val="19"/>
+          <w:szCs w:val="19"/>
+          <w:lang w:val="en-ID"/>
+        </w:rPr>
+      </w:pPr>
+      <w:r>
+        <w:rPr>
+          <w:rFonts w:ascii="Consolas" w:hAnsi="Consolas" w:cs="Consolas"/>
+          <w:color w:val="0000FF"/>
+          <w:sz w:val="19"/>
+          <w:szCs w:val="19"/>
+          <w:lang w:val="en-ID"/>
+        </w:rPr>
+        <w:t xml:space="preserve">   </w:t>
+      </w:r>
+      <w:r>
+        <w:rPr>
+          <w:rFonts w:ascii="Consolas" w:hAnsi="Consolas" w:cs="Consolas"/>
+          <w:color w:val="0000FF"/>
+          <w:sz w:val="19"/>
+          <w:szCs w:val="19"/>
+          <w:lang w:val="en-ID"/>
+        </w:rPr>
+        <w:t>group</w:t>
+      </w:r>
+      <w:r>
+        <w:rPr>
+          <w:rFonts w:ascii="Consolas" w:hAnsi="Consolas" w:cs="Consolas"/>
+          <w:color w:val="000000"/>
+          <w:sz w:val="19"/>
+          <w:szCs w:val="19"/>
+          <w:lang w:val="en-ID"/>
+        </w:rPr>
+        <w:t xml:space="preserve"> o </w:t>
+      </w:r>
+      <w:r>
+        <w:rPr>
+          <w:rFonts w:ascii="Consolas" w:hAnsi="Consolas" w:cs="Consolas"/>
+          <w:color w:val="0000FF"/>
+          <w:sz w:val="19"/>
+          <w:szCs w:val="19"/>
+          <w:lang w:val="en-ID"/>
+        </w:rPr>
+        <w:t>by</w:t>
+      </w:r>
+      <w:r>
+        <w:rPr>
+          <w:rFonts w:ascii="Consolas" w:hAnsi="Consolas" w:cs="Consolas"/>
+          <w:color w:val="000000"/>
+          <w:sz w:val="19"/>
+          <w:szCs w:val="19"/>
+          <w:lang w:val="en-ID"/>
+        </w:rPr>
+        <w:t xml:space="preserve"> </w:t>
+      </w:r>
+      <w:r>
+        <w:rPr>
+          <w:rFonts w:ascii="Consolas" w:hAnsi="Consolas" w:cs="Consolas"/>
+          <w:color w:val="0000FF"/>
+          <w:sz w:val="19"/>
+          <w:szCs w:val="19"/>
+          <w:lang w:val="en-ID"/>
+        </w:rPr>
+        <w:t>new</w:t>
+      </w:r>
+      <w:r>
+        <w:rPr>
+          <w:rFonts w:ascii="Consolas" w:hAnsi="Consolas" w:cs="Consolas"/>
+          <w:color w:val="000000"/>
+          <w:sz w:val="19"/>
+          <w:szCs w:val="19"/>
+          <w:lang w:val="en-ID"/>
+        </w:rPr>
+        <w:t xml:space="preserve"> </w:t>
+      </w:r>
+      <w:proofErr w:type="gramStart"/>
+      <w:r>
+        <w:rPr>
+          <w:rFonts w:ascii="Consolas" w:hAnsi="Consolas" w:cs="Consolas"/>
+          <w:color w:val="000000"/>
+          <w:sz w:val="19"/>
+          <w:szCs w:val="19"/>
+          <w:lang w:val="en-ID"/>
+        </w:rPr>
+        <w:t xml:space="preserve">{ </w:t>
+      </w:r>
+      <w:proofErr w:type="spellStart"/>
+      <w:r>
+        <w:rPr>
+          <w:rFonts w:ascii="Consolas" w:hAnsi="Consolas" w:cs="Consolas"/>
+          <w:color w:val="000000"/>
+          <w:sz w:val="19"/>
+          <w:szCs w:val="19"/>
+          <w:lang w:val="en-ID"/>
+        </w:rPr>
+        <w:t>o</w:t>
+      </w:r>
+      <w:proofErr w:type="gramEnd"/>
+      <w:r>
+        <w:rPr>
+          <w:rFonts w:ascii="Consolas" w:hAnsi="Consolas" w:cs="Consolas"/>
+          <w:color w:val="000000"/>
+          <w:sz w:val="19"/>
+          <w:szCs w:val="19"/>
+          <w:lang w:val="en-ID"/>
+        </w:rPr>
+        <w:t>.driverID</w:t>
+      </w:r>
+      <w:proofErr w:type="spellEnd"/>
+      <w:r>
+        <w:rPr>
+          <w:rFonts w:ascii="Consolas" w:hAnsi="Consolas" w:cs="Consolas"/>
+          <w:color w:val="000000"/>
+          <w:sz w:val="19"/>
+          <w:szCs w:val="19"/>
+          <w:lang w:val="en-ID"/>
+        </w:rPr>
+        <w:t xml:space="preserve">, d.name } </w:t>
+      </w:r>
+      <w:r>
+        <w:rPr>
+          <w:rFonts w:ascii="Consolas" w:hAnsi="Consolas" w:cs="Consolas"/>
+          <w:color w:val="0000FF"/>
+          <w:sz w:val="19"/>
+          <w:szCs w:val="19"/>
+          <w:lang w:val="en-ID"/>
+        </w:rPr>
+        <w:t>into</w:t>
+      </w:r>
+      <w:r>
+        <w:rPr>
+          <w:rFonts w:ascii="Consolas" w:hAnsi="Consolas" w:cs="Consolas"/>
+          <w:color w:val="000000"/>
+          <w:sz w:val="19"/>
+          <w:szCs w:val="19"/>
+          <w:lang w:val="en-ID"/>
+        </w:rPr>
+        <w:t xml:space="preserve"> g</w:t>
+      </w:r>
+    </w:p>
+    <w:p>
+      <w:pPr>
+        <w:autoSpaceDE w:val="0"/>
+        <w:autoSpaceDN w:val="0"/>
+        <w:adjustRightInd w:val="0"/>
+        <w:spacing w:line="240" w:lineRule="auto"/>
+        <w:ind w:left="2160"/>
+        <w:rPr>
+          <w:rFonts w:ascii="Consolas" w:hAnsi="Consolas" w:cs="Consolas"/>
+          <w:color w:val="000000"/>
+          <w:sz w:val="19"/>
+          <w:szCs w:val="19"/>
+          <w:lang w:val="en-ID"/>
+        </w:rPr>
+      </w:pPr>
+      <w:r>
+        <w:rPr>
+          <w:rFonts w:ascii="Consolas" w:hAnsi="Consolas" w:cs="Consolas"/>
+          <w:color w:val="0000FF"/>
+          <w:sz w:val="19"/>
+          <w:szCs w:val="19"/>
+          <w:lang w:val="en-ID"/>
+        </w:rPr>
+        <w:t xml:space="preserve">   </w:t>
+      </w:r>
+      <w:r>
+        <w:rPr>
+          <w:rFonts w:ascii="Consolas" w:hAnsi="Consolas" w:cs="Consolas"/>
+          <w:color w:val="0000FF"/>
+          <w:sz w:val="19"/>
+          <w:szCs w:val="19"/>
+          <w:lang w:val="en-ID"/>
+        </w:rPr>
+        <w:t>let</w:t>
+      </w:r>
+      <w:r>
+        <w:rPr>
+          <w:rFonts w:ascii="Consolas" w:hAnsi="Consolas" w:cs="Consolas"/>
+          <w:color w:val="000000"/>
+          <w:sz w:val="19"/>
+          <w:szCs w:val="19"/>
+          <w:lang w:val="en-ID"/>
+        </w:rPr>
+        <w:t xml:space="preserve"> count = </w:t>
+      </w:r>
+      <w:proofErr w:type="spellStart"/>
+      <w:proofErr w:type="gramStart"/>
+      <w:r>
+        <w:rPr>
+          <w:rFonts w:ascii="Consolas" w:hAnsi="Consolas" w:cs="Consolas"/>
+          <w:color w:val="000000"/>
+          <w:sz w:val="19"/>
+          <w:szCs w:val="19"/>
+          <w:lang w:val="en-ID"/>
+        </w:rPr>
+        <w:t>g.Count</w:t>
+      </w:r>
+      <w:proofErr w:type="spellEnd"/>
+      <w:proofErr w:type="gramEnd"/>
+      <w:r>
+        <w:rPr>
+          <w:rFonts w:ascii="Consolas" w:hAnsi="Consolas" w:cs="Consolas"/>
+          <w:color w:val="000000"/>
+          <w:sz w:val="19"/>
+          <w:szCs w:val="19"/>
+          <w:lang w:val="en-ID"/>
+        </w:rPr>
+        <w:t>()</w:t>
+      </w:r>
+    </w:p>
+    <w:p>
+      <w:pPr>
+        <w:autoSpaceDE w:val="0"/>
+        <w:autoSpaceDN w:val="0"/>
+        <w:adjustRightInd w:val="0"/>
+        <w:spacing w:line="240" w:lineRule="auto"/>
+        <w:ind w:left="2160"/>
+        <w:rPr>
+          <w:rFonts w:ascii="Consolas" w:hAnsi="Consolas" w:cs="Consolas"/>
+          <w:color w:val="000000"/>
+          <w:sz w:val="19"/>
+          <w:szCs w:val="19"/>
+          <w:lang w:val="en-ID"/>
+        </w:rPr>
+      </w:pPr>
+      <w:r>
+        <w:rPr>
+          <w:rFonts w:ascii="Consolas" w:hAnsi="Consolas" w:cs="Consolas"/>
+          <w:color w:val="0000FF"/>
+          <w:sz w:val="19"/>
+          <w:szCs w:val="19"/>
+          <w:lang w:val="en-ID"/>
+        </w:rPr>
+        <w:t xml:space="preserve">   </w:t>
+      </w:r>
+      <w:proofErr w:type="spellStart"/>
+      <w:r>
+        <w:rPr>
+          <w:rFonts w:ascii="Consolas" w:hAnsi="Consolas" w:cs="Consolas"/>
+          <w:color w:val="0000FF"/>
+          <w:sz w:val="19"/>
+          <w:szCs w:val="19"/>
+          <w:lang w:val="en-ID"/>
+        </w:rPr>
+        <w:t>orderby</w:t>
+      </w:r>
+      <w:proofErr w:type="spellEnd"/>
+      <w:r>
+        <w:rPr>
+          <w:rFonts w:ascii="Consolas" w:hAnsi="Consolas" w:cs="Consolas"/>
+          <w:color w:val="000000"/>
+          <w:sz w:val="19"/>
+          <w:szCs w:val="19"/>
+          <w:lang w:val="en-ID"/>
+        </w:rPr>
+        <w:t xml:space="preserve"> count </w:t>
+      </w:r>
+      <w:r>
+        <w:rPr>
+          <w:rFonts w:ascii="Consolas" w:hAnsi="Consolas" w:cs="Consolas"/>
+          <w:color w:val="0000FF"/>
+          <w:sz w:val="19"/>
+          <w:szCs w:val="19"/>
+          <w:lang w:val="en-ID"/>
+        </w:rPr>
+        <w:t>descending</w:t>
+      </w:r>
+    </w:p>
+    <w:p>
+      <w:pPr>
+        <w:autoSpaceDE w:val="0"/>
+        <w:autoSpaceDN w:val="0"/>
+        <w:adjustRightInd w:val="0"/>
+        <w:spacing w:line="240" w:lineRule="auto"/>
+        <w:ind w:left="2160"/>
+        <w:rPr>
+          <w:rFonts w:ascii="Consolas" w:hAnsi="Consolas" w:cs="Consolas"/>
+          <w:color w:val="000000"/>
+          <w:sz w:val="19"/>
+          <w:szCs w:val="19"/>
+          <w:lang w:val="en-ID"/>
+        </w:rPr>
+      </w:pPr>
+      <w:r>
+        <w:rPr>
+          <w:rFonts w:ascii="Consolas" w:hAnsi="Consolas" w:cs="Consolas"/>
+          <w:color w:val="0000FF"/>
+          <w:sz w:val="19"/>
+          <w:szCs w:val="19"/>
+          <w:lang w:val="en-ID"/>
+        </w:rPr>
+        <w:t xml:space="preserve">   </w:t>
+      </w:r>
+      <w:r>
+        <w:rPr>
+          <w:rFonts w:ascii="Consolas" w:hAnsi="Consolas" w:cs="Consolas"/>
+          <w:color w:val="0000FF"/>
+          <w:sz w:val="19"/>
+          <w:szCs w:val="19"/>
+          <w:lang w:val="en-ID"/>
+        </w:rPr>
+        <w:t>select</w:t>
+      </w:r>
+      <w:r>
+        <w:rPr>
+          <w:rFonts w:ascii="Consolas" w:hAnsi="Consolas" w:cs="Consolas"/>
+          <w:color w:val="000000"/>
+          <w:sz w:val="19"/>
+          <w:szCs w:val="19"/>
+          <w:lang w:val="en-ID"/>
+        </w:rPr>
+        <w:t xml:space="preserve"> </w:t>
+      </w:r>
+      <w:r>
+        <w:rPr>
+          <w:rFonts w:ascii="Consolas" w:hAnsi="Consolas" w:cs="Consolas"/>
+          <w:color w:val="0000FF"/>
+          <w:sz w:val="19"/>
+          <w:szCs w:val="19"/>
+          <w:lang w:val="en-ID"/>
+        </w:rPr>
+        <w:t>new</w:t>
+      </w:r>
+    </w:p>
+    <w:p>
+      <w:pPr>
+        <w:autoSpaceDE w:val="0"/>
+        <w:autoSpaceDN w:val="0"/>
+        <w:adjustRightInd w:val="0"/>
+        <w:spacing w:line="240" w:lineRule="auto"/>
+        <w:ind w:left="2160"/>
+        <w:rPr>
+          <w:rFonts w:ascii="Consolas" w:hAnsi="Consolas" w:cs="Consolas"/>
+          <w:color w:val="000000"/>
+          <w:sz w:val="19"/>
+          <w:szCs w:val="19"/>
+          <w:lang w:val="en-ID"/>
+        </w:rPr>
+      </w:pPr>
+      <w:r>
+        <w:rPr>
+          <w:rFonts w:ascii="Consolas" w:hAnsi="Consolas" w:cs="Consolas"/>
+          <w:color w:val="000000"/>
+          <w:sz w:val="19"/>
+          <w:szCs w:val="19"/>
+          <w:lang w:val="en-ID"/>
+        </w:rPr>
+        <w:t xml:space="preserve">   </w:t>
+      </w:r>
+      <w:r>
+        <w:rPr>
+          <w:rFonts w:ascii="Consolas" w:hAnsi="Consolas" w:cs="Consolas"/>
+          <w:color w:val="000000"/>
+          <w:sz w:val="19"/>
+          <w:szCs w:val="19"/>
+          <w:lang w:val="en-ID"/>
+        </w:rPr>
+        <w:t>{</w:t>
+      </w:r>
+    </w:p>
+    <w:p>
+      <w:pPr>
+        <w:autoSpaceDE w:val="0"/>
+        <w:autoSpaceDN w:val="0"/>
+        <w:adjustRightInd w:val="0"/>
+        <w:spacing w:line="240" w:lineRule="auto"/>
+        <w:ind w:left="2160" w:firstLine="720"/>
+        <w:rPr>
+          <w:rFonts w:ascii="Consolas" w:hAnsi="Consolas" w:cs="Consolas"/>
+          <w:color w:val="000000"/>
+          <w:sz w:val="19"/>
+          <w:szCs w:val="19"/>
+          <w:lang w:val="en-ID"/>
+        </w:rPr>
+      </w:pPr>
+      <w:proofErr w:type="spellStart"/>
+      <w:proofErr w:type="gramStart"/>
+      <w:r>
+        <w:rPr>
+          <w:rFonts w:ascii="Consolas" w:hAnsi="Consolas" w:cs="Consolas"/>
+          <w:color w:val="000000"/>
+          <w:sz w:val="19"/>
+          <w:szCs w:val="19"/>
+          <w:lang w:val="en-ID"/>
+        </w:rPr>
+        <w:t>g.Key.driverID</w:t>
+      </w:r>
+      <w:proofErr w:type="gramEnd"/>
+      <w:r>
+        <w:rPr>
+          <w:rFonts w:ascii="Consolas" w:hAnsi="Consolas" w:cs="Consolas"/>
+          <w:color w:val="000000"/>
+          <w:sz w:val="19"/>
+          <w:szCs w:val="19"/>
+          <w:lang w:val="en-ID"/>
+        </w:rPr>
+        <w:t>,</w:t>
+      </w:r>
+      <w:proofErr w:type="spellEnd"/>
+    </w:p>
+    <w:p>
+      <w:pPr>
+        <w:autoSpaceDE w:val="0"/>
+        <w:autoSpaceDN w:val="0"/>
+        <w:adjustRightInd w:val="0"/>
+        <w:spacing w:line="240" w:lineRule="auto"/>
+        <w:ind w:left="2880"/>
+        <w:rPr>
+          <w:rFonts w:ascii="Consolas" w:hAnsi="Consolas" w:cs="Consolas"/>
+          <w:color w:val="000000"/>
+          <w:sz w:val="19"/>
+          <w:szCs w:val="19"/>
+          <w:lang w:val="en-ID"/>
+        </w:rPr>
+      </w:pPr>
+      <w:r>
+        <w:rPr>
+          <w:rFonts w:ascii="Consolas" w:hAnsi="Consolas" w:cs="Consolas"/>
+          <w:color w:val="000000"/>
+          <w:sz w:val="19"/>
+          <w:szCs w:val="19"/>
+          <w:lang w:val="en-ID"/>
+        </w:rPr>
+        <w:t xml:space="preserve">Name = </w:t>
+      </w:r>
+      <w:proofErr w:type="gramStart"/>
+      <w:r>
+        <w:rPr>
+          <w:rFonts w:ascii="Consolas" w:hAnsi="Consolas" w:cs="Consolas"/>
+          <w:color w:val="000000"/>
+          <w:sz w:val="19"/>
+          <w:szCs w:val="19"/>
+          <w:lang w:val="en-ID"/>
+        </w:rPr>
+        <w:t>g.Key.name</w:t>
+      </w:r>
+      <w:proofErr w:type="gramEnd"/>
+      <w:r>
+        <w:rPr>
+          <w:rFonts w:ascii="Consolas" w:hAnsi="Consolas" w:cs="Consolas"/>
+          <w:color w:val="000000"/>
+          <w:sz w:val="19"/>
+          <w:szCs w:val="19"/>
+          <w:lang w:val="en-ID"/>
+        </w:rPr>
+        <w:t>,</w:t>
+      </w:r>
+    </w:p>
+    <w:p>
+      <w:pPr>
+        <w:autoSpaceDE w:val="0"/>
+        <w:autoSpaceDN w:val="0"/>
+        <w:adjustRightInd w:val="0"/>
+        <w:spacing w:line="240" w:lineRule="auto"/>
+        <w:ind w:left="2880"/>
+        <w:rPr>
+          <w:rFonts w:ascii="Consolas" w:hAnsi="Consolas" w:cs="Consolas"/>
+          <w:color w:val="000000"/>
+          <w:sz w:val="19"/>
+          <w:szCs w:val="19"/>
+          <w:lang w:val="en-ID"/>
+        </w:rPr>
+      </w:pPr>
+      <w:r>
+        <w:rPr>
+          <w:rFonts w:ascii="Consolas" w:hAnsi="Consolas" w:cs="Consolas"/>
+          <w:color w:val="000000"/>
+          <w:sz w:val="19"/>
+          <w:szCs w:val="19"/>
+          <w:lang w:val="en-ID"/>
+        </w:rPr>
+        <w:t>Trips = count</w:t>
+      </w:r>
+    </w:p>
+    <w:p>
+      <w:pPr>
+        <w:autoSpaceDE w:val="0"/>
+        <w:autoSpaceDN w:val="0"/>
+        <w:adjustRightInd w:val="0"/>
+        <w:spacing w:line="240" w:lineRule="auto"/>
+        <w:ind w:left="1440" w:firstLine="720"/>
+        <w:rPr>
+          <w:rFonts w:ascii="Consolas" w:hAnsi="Consolas" w:cs="Consolas"/>
+          <w:color w:val="000000"/>
+          <w:sz w:val="19"/>
+          <w:szCs w:val="19"/>
+          <w:lang w:val="en-ID"/>
+        </w:rPr>
+      </w:pPr>
+      <w:r>
+        <w:rPr>
+          <w:rFonts w:ascii="Consolas" w:hAnsi="Consolas" w:cs="Consolas"/>
+          <w:color w:val="000000"/>
+          <w:sz w:val="19"/>
+          <w:szCs w:val="19"/>
+          <w:lang w:val="en-ID"/>
+        </w:rPr>
+        <w:t xml:space="preserve">   </w:t>
+      </w:r>
+      <w:r>
+        <w:rPr>
+          <w:rFonts w:ascii="Consolas" w:hAnsi="Consolas" w:cs="Consolas"/>
+          <w:color w:val="000000"/>
+          <w:sz w:val="19"/>
+          <w:szCs w:val="19"/>
+          <w:lang w:val="en-ID"/>
+        </w:rPr>
+        <w:t>}</w:t>
+      </w:r>
+      <w:proofErr w:type="gramStart"/>
+      <w:r>
+        <w:rPr>
+          <w:rFonts w:ascii="Consolas" w:hAnsi="Consolas" w:cs="Consolas"/>
+          <w:color w:val="000000"/>
+          <w:sz w:val="19"/>
+          <w:szCs w:val="19"/>
+          <w:lang w:val="en-ID"/>
+        </w:rPr>
+        <w:t>).Take</w:t>
+      </w:r>
+      <w:proofErr w:type="gramEnd"/>
+      <w:r>
+        <w:rPr>
+          <w:rFonts w:ascii="Consolas" w:hAnsi="Consolas" w:cs="Consolas"/>
+          <w:color w:val="000000"/>
+          <w:sz w:val="19"/>
+          <w:szCs w:val="19"/>
+          <w:lang w:val="en-ID"/>
+        </w:rPr>
+        <w:t>(10).</w:t>
+      </w:r>
+      <w:proofErr w:type="spellStart"/>
+      <w:r>
+        <w:rPr>
+          <w:rFonts w:ascii="Consolas" w:hAnsi="Consolas" w:cs="Consolas"/>
+          <w:color w:val="000000"/>
+          <w:sz w:val="19"/>
+          <w:szCs w:val="19"/>
+          <w:lang w:val="en-ID"/>
+        </w:rPr>
+        <w:t>ToList</w:t>
+      </w:r>
+      <w:proofErr w:type="spellEnd"/>
+      <w:r>
+        <w:rPr>
+          <w:rFonts w:ascii="Consolas" w:hAnsi="Consolas" w:cs="Consolas"/>
+          <w:color w:val="000000"/>
+          <w:sz w:val="19"/>
+          <w:szCs w:val="19"/>
+          <w:lang w:val="en-ID"/>
+        </w:rPr>
+        <w:t>();</w:t>
+      </w:r>
+    </w:p>
+    <w:p>
+      <w:pPr>
+        <w:autoSpaceDE w:val="0"/>
+        <w:autoSpaceDN w:val="0"/>
+        <w:adjustRightInd w:val="0"/>
+        <w:spacing w:line="240" w:lineRule="auto"/>
+        <w:ind w:left="1440" w:firstLine="720"/>
+        <w:rPr>
+          <w:rFonts w:ascii="Consolas" w:hAnsi="Consolas" w:cs="Consolas"/>
+          <w:color w:val="000000"/>
+          <w:sz w:val="19"/>
+          <w:szCs w:val="19"/>
+          <w:lang w:val="en-ID"/>
+        </w:rPr>
+      </w:pPr>
+      <w:bookmarkStart w:id="9" w:name="_GoBack"/>
+      <w:bookmarkEnd w:id="9"/>
+    </w:p>
+    <w:p>
+      <w:pPr>
+        <w:autoSpaceDE w:val="0"/>
+        <w:autoSpaceDN w:val="0"/>
+        <w:adjustRightInd w:val="0"/>
+        <w:spacing w:line="240" w:lineRule="auto"/>
+        <w:ind w:firstLine="720"/>
+        <w:rPr>
+          <w:rFonts w:ascii="Consolas" w:hAnsi="Consolas" w:cs="Consolas"/>
+          <w:color w:val="000000"/>
+          <w:sz w:val="19"/>
+          <w:szCs w:val="19"/>
+          <w:lang w:val="en-ID"/>
+        </w:rPr>
+      </w:pPr>
+      <w:proofErr w:type="spellStart"/>
+      <w:r>
+        <w:rPr>
+          <w:rFonts w:ascii="Consolas" w:hAnsi="Consolas" w:cs="Consolas"/>
+          <w:color w:val="000000"/>
+          <w:sz w:val="19"/>
+          <w:szCs w:val="19"/>
+          <w:lang w:val="en-ID"/>
+        </w:rPr>
+        <w:t>dgvDriver.DataSource</w:t>
+      </w:r>
+      <w:proofErr w:type="spellEnd"/>
+      <w:r>
+        <w:rPr>
+          <w:rFonts w:ascii="Consolas" w:hAnsi="Consolas" w:cs="Consolas"/>
+          <w:color w:val="000000"/>
+          <w:sz w:val="19"/>
+          <w:szCs w:val="19"/>
+          <w:lang w:val="en-ID"/>
+        </w:rPr>
+        <w:t xml:space="preserve"> = </w:t>
+      </w:r>
+      <w:proofErr w:type="spellStart"/>
+      <w:r>
+        <w:rPr>
+          <w:rFonts w:ascii="Consolas" w:hAnsi="Consolas" w:cs="Consolas"/>
+          <w:color w:val="000000"/>
+          <w:sz w:val="19"/>
+          <w:szCs w:val="19"/>
+          <w:lang w:val="en-ID"/>
+        </w:rPr>
+        <w:t>getDriver</w:t>
+      </w:r>
+      <w:proofErr w:type="spellEnd"/>
+      <w:r>
+        <w:rPr>
+          <w:rFonts w:ascii="Consolas" w:hAnsi="Consolas" w:cs="Consolas"/>
+          <w:color w:val="000000"/>
+          <w:sz w:val="19"/>
+          <w:szCs w:val="19"/>
+          <w:lang w:val="en-ID"/>
+        </w:rPr>
+        <w:t>;</w:t>
+      </w:r>
+    </w:p>
+    <w:p>
+      <w:pPr>
+        <w:pStyle w:val="ListParagraph"/>
+        <w:rPr>
+          <w:rFonts w:asciiTheme="majorHAnsi" w:hAnsiTheme="majorHAnsi" w:cstheme="majorHAnsi"/>
+          <w:b/>
+        </w:rPr>
+      </w:pPr>
     </w:p>
     <w:p>
       <w:pPr>
@@ -10086,7 +11875,7 @@
       </w:r>
     </w:p>
     <w:sectPr>
-      <w:footerReference w:type="default" r:id="rId13"/>
+      <w:footerReference w:type="default" r:id="rId15"/>
       <w:type w:val="continuous"/>
       <w:pgSz w:w="11906" w:h="16838" w:code="9"/>
       <w:pgMar w:top="1440" w:right="1440" w:bottom="1440" w:left="1440" w:header="720" w:footer="720" w:gutter="0"/>

</xml_diff>